<commit_message>
4th commit - Finish the project with the README.md file
</commit_message>
<xml_diff>
--- a/FinalProject-docx/B20DCCN170 Doãn Mạnh Đạt.docx
+++ b/FinalProject-docx/B20DCCN170 Doãn Mạnh Đạt.docx
@@ -308,8 +308,65 @@
         <w:jc w:val="center"/>
         <w:rPr>
           <w:b/>
-          <w:sz w:val="56"/>
-          <w:szCs w:val="56"/>
+          <w:sz w:val="44"/>
+          <w:szCs w:val="44"/>
+          <w:lang w:val="en-US"/>
+        </w:rPr>
+      </w:pPr>
+      <w:r>
+        <w:rPr>
+          <w:b/>
+          <w:sz w:val="44"/>
+          <w:szCs w:val="44"/>
+          <w:lang w:val="en-US"/>
+        </w:rPr>
+        <w:t>ĐỀ TÀI: TÌM HIỂU VỀ API PATTERN</w:t>
+      </w:r>
+      <w:r>
+        <w:rPr>
+          <w:b/>
+          <w:sz w:val="44"/>
+          <w:szCs w:val="44"/>
+          <w:lang w:val="en-US"/>
+        </w:rPr>
+        <w:t xml:space="preserve"> VÀ</w:t>
+      </w:r>
+      <w:r>
+        <w:rPr>
+          <w:b/>
+          <w:sz w:val="44"/>
+          <w:szCs w:val="44"/>
+          <w:lang w:val="en-US"/>
+        </w:rPr>
+        <w:t xml:space="preserve"> TRIỂN KHAI VÀO HỆ THỐNG GIÁM SÁT</w:t>
+      </w:r>
+      <w:r>
+        <w:rPr>
+          <w:b/>
+          <w:sz w:val="44"/>
+          <w:szCs w:val="44"/>
+          <w:lang w:val="en-US"/>
+        </w:rPr>
+        <w:t xml:space="preserve"> </w:t>
+      </w:r>
+      <w:r>
+        <w:rPr>
+          <w:b/>
+          <w:sz w:val="44"/>
+          <w:szCs w:val="44"/>
+          <w:lang w:val="en-US"/>
+        </w:rPr>
+        <w:t xml:space="preserve"> PHÁT HIỆN HOẢ HOẠN</w:t>
+      </w:r>
+    </w:p>
+    <w:p>
+      <w:pPr>
+        <w:spacing w:before="90" w:line="276" w:lineRule="auto"/>
+        <w:jc w:val="center"/>
+        <w:rPr>
+          <w:b/>
+          <w:sz w:val="44"/>
+          <w:szCs w:val="44"/>
           <w:lang w:val="en-US"/>
         </w:rPr>
       </w:pPr>
@@ -521,54 +578,6 @@
           </w:p>
         </w:tc>
       </w:tr>
-      <w:tr>
-        <w:trPr>
-          <w:trHeight w:val="342"/>
-          <w:jc w:val="center"/>
-        </w:trPr>
-        <w:tc>
-          <w:tcPr>
-            <w:tcW w:w="1885" w:type="dxa"/>
-          </w:tcPr>
-          <w:p>
-            <w:pPr>
-              <w:spacing w:before="90" w:line="276" w:lineRule="auto"/>
-              <w:rPr>
-                <w:b/>
-                <w:lang w:val="en-US"/>
-              </w:rPr>
-            </w:pPr>
-            <w:r>
-              <w:rPr>
-                <w:b/>
-                <w:lang w:val="en-US"/>
-              </w:rPr>
-              <w:t>Đề tài</w:t>
-            </w:r>
-          </w:p>
-        </w:tc>
-        <w:tc>
-          <w:tcPr>
-            <w:tcW w:w="4770" w:type="dxa"/>
-          </w:tcPr>
-          <w:p>
-            <w:pPr>
-              <w:spacing w:before="90" w:line="276" w:lineRule="auto"/>
-              <w:rPr>
-                <w:b/>
-                <w:lang w:val="en-US"/>
-              </w:rPr>
-            </w:pPr>
-            <w:r>
-              <w:rPr>
-                <w:b/>
-                <w:lang w:val="en-US"/>
-              </w:rPr>
-              <w:t>: API Pattern</w:t>
-            </w:r>
-          </w:p>
-        </w:tc>
-      </w:tr>
       <w:bookmarkEnd w:id="0"/>
       <w:bookmarkEnd w:id="1"/>
       <w:bookmarkEnd w:id="2"/>
@@ -588,26 +597,11 @@
     </w:p>
     <w:p>
       <w:pPr>
+        <w:tabs>
+          <w:tab w:val="left" w:pos="5027"/>
+        </w:tabs>
         <w:spacing w:line="276" w:lineRule="auto"/>
-        <w:jc w:val="center"/>
-        <w:rPr>
-          <w:lang w:val="en-US"/>
-        </w:rPr>
-      </w:pPr>
-    </w:p>
-    <w:p>
-      <w:pPr>
-        <w:spacing w:line="276" w:lineRule="auto"/>
-        <w:jc w:val="center"/>
-        <w:rPr>
-          <w:lang w:val="en-US"/>
-        </w:rPr>
-      </w:pPr>
-    </w:p>
-    <w:p>
-      <w:pPr>
-        <w:spacing w:line="276" w:lineRule="auto"/>
-        <w:jc w:val="center"/>
+        <w:jc w:val="left"/>
         <w:rPr>
           <w:b/>
           <w:bCs/>
@@ -616,11 +610,7 @@
           <w:lang w:val="en-US"/>
         </w:rPr>
       </w:pPr>
-    </w:p>
-    <w:p>
-      <w:pPr>
-        <w:spacing w:line="276" w:lineRule="auto"/>
-        <w:jc w:val="center"/>
+      <w:r>
         <w:rPr>
           <w:b/>
           <w:bCs/>
@@ -628,15 +618,13 @@
           <w:iCs/>
           <w:lang w:val="en-US"/>
         </w:rPr>
-      </w:pPr>
-    </w:p>
-    <w:p>
-      <w:pPr>
-        <w:tabs>
-          <w:tab w:val="left" w:pos="5027"/>
-        </w:tabs>
+        <w:tab/>
+      </w:r>
+    </w:p>
+    <w:p>
+      <w:pPr>
         <w:spacing w:line="276" w:lineRule="auto"/>
-        <w:jc w:val="left"/>
+        <w:jc w:val="center"/>
         <w:rPr>
           <w:b/>
           <w:bCs/>
@@ -645,16 +633,6 @@
           <w:lang w:val="en-US"/>
         </w:rPr>
       </w:pPr>
-      <w:r>
-        <w:rPr>
-          <w:b/>
-          <w:bCs/>
-          <w:i/>
-          <w:iCs/>
-          <w:lang w:val="en-US"/>
-        </w:rPr>
-        <w:tab/>
-      </w:r>
     </w:p>
     <w:p>
       <w:pPr>
@@ -750,7 +728,7 @@
         <w:lastRenderedPageBreak/>
         <w:tab/>
       </w:r>
-      <w:bookmarkStart w:id="3" w:name="_Toc215437985"/>
+      <w:bookmarkStart w:id="3" w:name="_Toc215468149"/>
       <w:r>
         <w:rPr>
           <w:lang w:val="en-US"/>
@@ -794,7 +772,7 @@
         </w:rPr>
         <w:fldChar w:fldCharType="separate"/>
       </w:r>
-      <w:hyperlink w:anchor="_Toc215437985" w:history="1">
+      <w:hyperlink w:anchor="_Toc215468149" w:history="1">
         <w:r>
           <w:rPr>
             <w:rStyle w:val="Hyperlink"/>
@@ -822,7 +800,7 @@
             <w:noProof/>
             <w:webHidden/>
           </w:rPr>
-          <w:instrText xml:space="preserve"> PAGEREF _Toc215437985 \h </w:instrText>
+          <w:instrText xml:space="preserve"> PAGEREF _Toc215468149 \h </w:instrText>
         </w:r>
         <w:r>
           <w:rPr>
@@ -870,7 +848,7 @@
           <w14:ligatures w14:val="standardContextual"/>
         </w:rPr>
       </w:pPr>
-      <w:hyperlink w:anchor="_Toc215437986" w:history="1">
+      <w:hyperlink w:anchor="_Toc215468150" w:history="1">
         <w:r>
           <w:rPr>
             <w:rStyle w:val="Hyperlink"/>
@@ -898,7 +876,7 @@
             <w:noProof/>
             <w:webHidden/>
           </w:rPr>
-          <w:instrText xml:space="preserve"> PAGEREF _Toc215437986 \h </w:instrText>
+          <w:instrText xml:space="preserve"> PAGEREF _Toc215468150 \h </w:instrText>
         </w:r>
         <w:r>
           <w:rPr>
@@ -946,7 +924,7 @@
           <w14:ligatures w14:val="standardContextual"/>
         </w:rPr>
       </w:pPr>
-      <w:hyperlink w:anchor="_Toc215437987" w:history="1">
+      <w:hyperlink w:anchor="_Toc215468151" w:history="1">
         <w:r>
           <w:rPr>
             <w:rStyle w:val="Hyperlink"/>
@@ -974,7 +952,7 @@
             <w:noProof/>
             <w:webHidden/>
           </w:rPr>
-          <w:instrText xml:space="preserve"> PAGEREF _Toc215437987 \h </w:instrText>
+          <w:instrText xml:space="preserve"> PAGEREF _Toc215468151 \h </w:instrText>
         </w:r>
         <w:r>
           <w:rPr>
@@ -1022,7 +1000,7 @@
           <w14:ligatures w14:val="standardContextual"/>
         </w:rPr>
       </w:pPr>
-      <w:hyperlink w:anchor="_Toc215437988" w:history="1">
+      <w:hyperlink w:anchor="_Toc215468152" w:history="1">
         <w:r>
           <w:rPr>
             <w:rStyle w:val="Hyperlink"/>
@@ -1049,7 +1027,7 @@
             <w:noProof/>
             <w:webHidden/>
           </w:rPr>
-          <w:instrText xml:space="preserve"> PAGEREF _Toc215437988 \h </w:instrText>
+          <w:instrText xml:space="preserve"> PAGEREF _Toc215468152 \h </w:instrText>
         </w:r>
         <w:r>
           <w:rPr>
@@ -1097,7 +1075,7 @@
           <w14:ligatures w14:val="standardContextual"/>
         </w:rPr>
       </w:pPr>
-      <w:hyperlink w:anchor="_Toc215437989" w:history="1">
+      <w:hyperlink w:anchor="_Toc215468153" w:history="1">
         <w:r>
           <w:rPr>
             <w:rStyle w:val="Hyperlink"/>
@@ -1125,7 +1103,7 @@
             <w:noProof/>
             <w:webHidden/>
           </w:rPr>
-          <w:instrText xml:space="preserve"> PAGEREF _Toc215437989 \h </w:instrText>
+          <w:instrText xml:space="preserve"> PAGEREF _Toc215468153 \h </w:instrText>
         </w:r>
         <w:r>
           <w:rPr>
@@ -1173,7 +1151,7 @@
           <w14:ligatures w14:val="standardContextual"/>
         </w:rPr>
       </w:pPr>
-      <w:hyperlink w:anchor="_Toc215437990" w:history="1">
+      <w:hyperlink w:anchor="_Toc215468154" w:history="1">
         <w:r>
           <w:rPr>
             <w:rStyle w:val="Hyperlink"/>
@@ -1201,7 +1179,7 @@
             <w:noProof/>
             <w:webHidden/>
           </w:rPr>
-          <w:instrText xml:space="preserve"> PAGEREF _Toc215437990 \h </w:instrText>
+          <w:instrText xml:space="preserve"> PAGEREF _Toc215468154 \h </w:instrText>
         </w:r>
         <w:r>
           <w:rPr>
@@ -1249,7 +1227,7 @@
           <w14:ligatures w14:val="standardContextual"/>
         </w:rPr>
       </w:pPr>
-      <w:hyperlink w:anchor="_Toc215437991" w:history="1">
+      <w:hyperlink w:anchor="_Toc215468155" w:history="1">
         <w:r>
           <w:rPr>
             <w:rStyle w:val="Hyperlink"/>
@@ -1277,7 +1255,7 @@
             <w:noProof/>
             <w:webHidden/>
           </w:rPr>
-          <w:instrText xml:space="preserve"> PAGEREF _Toc215437991 \h </w:instrText>
+          <w:instrText xml:space="preserve"> PAGEREF _Toc215468155 \h </w:instrText>
         </w:r>
         <w:r>
           <w:rPr>
@@ -1325,7 +1303,7 @@
           <w14:ligatures w14:val="standardContextual"/>
         </w:rPr>
       </w:pPr>
-      <w:hyperlink w:anchor="_Toc215437992" w:history="1">
+      <w:hyperlink w:anchor="_Toc215468156" w:history="1">
         <w:r>
           <w:rPr>
             <w:rStyle w:val="Hyperlink"/>
@@ -1353,7 +1331,7 @@
             <w:noProof/>
             <w:webHidden/>
           </w:rPr>
-          <w:instrText xml:space="preserve"> PAGEREF _Toc215437992 \h </w:instrText>
+          <w:instrText xml:space="preserve"> PAGEREF _Toc215468156 \h </w:instrText>
         </w:r>
         <w:r>
           <w:rPr>
@@ -1401,7 +1379,7 @@
           <w14:ligatures w14:val="standardContextual"/>
         </w:rPr>
       </w:pPr>
-      <w:hyperlink w:anchor="_Toc215437993" w:history="1">
+      <w:hyperlink w:anchor="_Toc215468157" w:history="1">
         <w:r>
           <w:rPr>
             <w:rStyle w:val="Hyperlink"/>
@@ -1428,7 +1406,7 @@
             <w:noProof/>
             <w:webHidden/>
           </w:rPr>
-          <w:instrText xml:space="preserve"> PAGEREF _Toc215437993 \h </w:instrText>
+          <w:instrText xml:space="preserve"> PAGEREF _Toc215468157 \h </w:instrText>
         </w:r>
         <w:r>
           <w:rPr>
@@ -1476,7 +1454,7 @@
           <w14:ligatures w14:val="standardContextual"/>
         </w:rPr>
       </w:pPr>
-      <w:hyperlink w:anchor="_Toc215437994" w:history="1">
+      <w:hyperlink w:anchor="_Toc215468158" w:history="1">
         <w:r>
           <w:rPr>
             <w:rStyle w:val="Hyperlink"/>
@@ -1504,7 +1482,7 @@
             <w:noProof/>
             <w:webHidden/>
           </w:rPr>
-          <w:instrText xml:space="preserve"> PAGEREF _Toc215437994 \h </w:instrText>
+          <w:instrText xml:space="preserve"> PAGEREF _Toc215468158 \h </w:instrText>
         </w:r>
         <w:r>
           <w:rPr>
@@ -1552,7 +1530,7 @@
           <w14:ligatures w14:val="standardContextual"/>
         </w:rPr>
       </w:pPr>
-      <w:hyperlink w:anchor="_Toc215437995" w:history="1">
+      <w:hyperlink w:anchor="_Toc215468159" w:history="1">
         <w:r>
           <w:rPr>
             <w:rStyle w:val="Hyperlink"/>
@@ -1580,7 +1558,7 @@
             <w:noProof/>
             <w:webHidden/>
           </w:rPr>
-          <w:instrText xml:space="preserve"> PAGEREF _Toc215437995 \h </w:instrText>
+          <w:instrText xml:space="preserve"> PAGEREF _Toc215468159 \h </w:instrText>
         </w:r>
         <w:r>
           <w:rPr>
@@ -1628,7 +1606,7 @@
           <w14:ligatures w14:val="standardContextual"/>
         </w:rPr>
       </w:pPr>
-      <w:hyperlink w:anchor="_Toc215437996" w:history="1">
+      <w:hyperlink w:anchor="_Toc215468160" w:history="1">
         <w:r>
           <w:rPr>
             <w:rStyle w:val="Hyperlink"/>
@@ -1656,7 +1634,7 @@
             <w:noProof/>
             <w:webHidden/>
           </w:rPr>
-          <w:instrText xml:space="preserve"> PAGEREF _Toc215437996 \h </w:instrText>
+          <w:instrText xml:space="preserve"> PAGEREF _Toc215468160 \h </w:instrText>
         </w:r>
         <w:r>
           <w:rPr>
@@ -1704,7 +1682,7 @@
           <w14:ligatures w14:val="standardContextual"/>
         </w:rPr>
       </w:pPr>
-      <w:hyperlink w:anchor="_Toc215437997" w:history="1">
+      <w:hyperlink w:anchor="_Toc215468161" w:history="1">
         <w:r>
           <w:rPr>
             <w:rStyle w:val="Hyperlink"/>
@@ -1731,7 +1709,7 @@
             <w:noProof/>
             <w:webHidden/>
           </w:rPr>
-          <w:instrText xml:space="preserve"> PAGEREF _Toc215437997 \h </w:instrText>
+          <w:instrText xml:space="preserve"> PAGEREF _Toc215468161 \h </w:instrText>
         </w:r>
         <w:r>
           <w:rPr>
@@ -1779,7 +1757,7 @@
           <w14:ligatures w14:val="standardContextual"/>
         </w:rPr>
       </w:pPr>
-      <w:hyperlink w:anchor="_Toc215437998" w:history="1">
+      <w:hyperlink w:anchor="_Toc215468162" w:history="1">
         <w:r>
           <w:rPr>
             <w:rStyle w:val="Hyperlink"/>
@@ -1807,7 +1785,7 @@
             <w:noProof/>
             <w:webHidden/>
           </w:rPr>
-          <w:instrText xml:space="preserve"> PAGEREF _Toc215437998 \h </w:instrText>
+          <w:instrText xml:space="preserve"> PAGEREF _Toc215468162 \h </w:instrText>
         </w:r>
         <w:r>
           <w:rPr>
@@ -1855,7 +1833,7 @@
           <w14:ligatures w14:val="standardContextual"/>
         </w:rPr>
       </w:pPr>
-      <w:hyperlink w:anchor="_Toc215437999" w:history="1">
+      <w:hyperlink w:anchor="_Toc215468163" w:history="1">
         <w:r>
           <w:rPr>
             <w:rStyle w:val="Hyperlink"/>
@@ -1883,7 +1861,7 @@
             <w:noProof/>
             <w:webHidden/>
           </w:rPr>
-          <w:instrText xml:space="preserve"> PAGEREF _Toc215437999 \h </w:instrText>
+          <w:instrText xml:space="preserve"> PAGEREF _Toc215468163 \h </w:instrText>
         </w:r>
         <w:r>
           <w:rPr>
@@ -1931,7 +1909,7 @@
           <w14:ligatures w14:val="standardContextual"/>
         </w:rPr>
       </w:pPr>
-      <w:hyperlink w:anchor="_Toc215438000" w:history="1">
+      <w:hyperlink w:anchor="_Toc215468164" w:history="1">
         <w:r>
           <w:rPr>
             <w:rStyle w:val="Hyperlink"/>
@@ -1958,7 +1936,7 @@
             <w:noProof/>
             <w:webHidden/>
           </w:rPr>
-          <w:instrText xml:space="preserve"> PAGEREF _Toc215438000 \h </w:instrText>
+          <w:instrText xml:space="preserve"> PAGEREF _Toc215468164 \h </w:instrText>
         </w:r>
         <w:r>
           <w:rPr>
@@ -2006,7 +1984,7 @@
           <w14:ligatures w14:val="standardContextual"/>
         </w:rPr>
       </w:pPr>
-      <w:hyperlink w:anchor="_Toc215438001" w:history="1">
+      <w:hyperlink w:anchor="_Toc215468165" w:history="1">
         <w:r>
           <w:rPr>
             <w:rStyle w:val="Hyperlink"/>
@@ -2034,7 +2012,7 @@
             <w:noProof/>
             <w:webHidden/>
           </w:rPr>
-          <w:instrText xml:space="preserve"> PAGEREF _Toc215438001 \h </w:instrText>
+          <w:instrText xml:space="preserve"> PAGEREF _Toc215468165 \h </w:instrText>
         </w:r>
         <w:r>
           <w:rPr>
@@ -2082,7 +2060,7 @@
           <w14:ligatures w14:val="standardContextual"/>
         </w:rPr>
       </w:pPr>
-      <w:hyperlink w:anchor="_Toc215438002" w:history="1">
+      <w:hyperlink w:anchor="_Toc215468166" w:history="1">
         <w:r>
           <w:rPr>
             <w:rStyle w:val="Hyperlink"/>
@@ -2110,7 +2088,7 @@
             <w:noProof/>
             <w:webHidden/>
           </w:rPr>
-          <w:instrText xml:space="preserve"> PAGEREF _Toc215438002 \h </w:instrText>
+          <w:instrText xml:space="preserve"> PAGEREF _Toc215468166 \h </w:instrText>
         </w:r>
         <w:r>
           <w:rPr>
@@ -2158,7 +2136,7 @@
           <w14:ligatures w14:val="standardContextual"/>
         </w:rPr>
       </w:pPr>
-      <w:hyperlink w:anchor="_Toc215438003" w:history="1">
+      <w:hyperlink w:anchor="_Toc215468167" w:history="1">
         <w:r>
           <w:rPr>
             <w:rStyle w:val="Hyperlink"/>
@@ -2186,7 +2164,7 @@
             <w:noProof/>
             <w:webHidden/>
           </w:rPr>
-          <w:instrText xml:space="preserve"> PAGEREF _Toc215438003 \h </w:instrText>
+          <w:instrText xml:space="preserve"> PAGEREF _Toc215468167 \h </w:instrText>
         </w:r>
         <w:r>
           <w:rPr>
@@ -2234,7 +2212,7 @@
           <w14:ligatures w14:val="standardContextual"/>
         </w:rPr>
       </w:pPr>
-      <w:hyperlink w:anchor="_Toc215438004" w:history="1">
+      <w:hyperlink w:anchor="_Toc215468168" w:history="1">
         <w:r>
           <w:rPr>
             <w:rStyle w:val="Hyperlink"/>
@@ -2262,7 +2240,7 @@
             <w:noProof/>
             <w:webHidden/>
           </w:rPr>
-          <w:instrText xml:space="preserve"> PAGEREF _Toc215438004 \h </w:instrText>
+          <w:instrText xml:space="preserve"> PAGEREF _Toc215468168 \h </w:instrText>
         </w:r>
         <w:r>
           <w:rPr>
@@ -2310,7 +2288,7 @@
           <w14:ligatures w14:val="standardContextual"/>
         </w:rPr>
       </w:pPr>
-      <w:hyperlink w:anchor="_Toc215438005" w:history="1">
+      <w:hyperlink w:anchor="_Toc215468169" w:history="1">
         <w:r>
           <w:rPr>
             <w:rStyle w:val="Hyperlink"/>
@@ -2338,7 +2316,7 @@
             <w:noProof/>
             <w:webHidden/>
           </w:rPr>
-          <w:instrText xml:space="preserve"> PAGEREF _Toc215438005 \h </w:instrText>
+          <w:instrText xml:space="preserve"> PAGEREF _Toc215468169 \h </w:instrText>
         </w:r>
         <w:r>
           <w:rPr>
@@ -2386,7 +2364,7 @@
           <w14:ligatures w14:val="standardContextual"/>
         </w:rPr>
       </w:pPr>
-      <w:hyperlink w:anchor="_Toc215438006" w:history="1">
+      <w:hyperlink w:anchor="_Toc215468170" w:history="1">
         <w:r>
           <w:rPr>
             <w:rStyle w:val="Hyperlink"/>
@@ -2414,7 +2392,7 @@
             <w:noProof/>
             <w:webHidden/>
           </w:rPr>
-          <w:instrText xml:space="preserve"> PAGEREF _Toc215438006 \h </w:instrText>
+          <w:instrText xml:space="preserve"> PAGEREF _Toc215468170 \h </w:instrText>
         </w:r>
         <w:r>
           <w:rPr>
@@ -2462,7 +2440,7 @@
           <w14:ligatures w14:val="standardContextual"/>
         </w:rPr>
       </w:pPr>
-      <w:hyperlink w:anchor="_Toc215438007" w:history="1">
+      <w:hyperlink w:anchor="_Toc215468171" w:history="1">
         <w:r>
           <w:rPr>
             <w:rStyle w:val="Hyperlink"/>
@@ -2490,7 +2468,7 @@
             <w:noProof/>
             <w:webHidden/>
           </w:rPr>
-          <w:instrText xml:space="preserve"> PAGEREF _Toc215438007 \h </w:instrText>
+          <w:instrText xml:space="preserve"> PAGEREF _Toc215468171 \h </w:instrText>
         </w:r>
         <w:r>
           <w:rPr>
@@ -2538,7 +2516,7 @@
           <w14:ligatures w14:val="standardContextual"/>
         </w:rPr>
       </w:pPr>
-      <w:hyperlink w:anchor="_Toc215438008" w:history="1">
+      <w:hyperlink w:anchor="_Toc215468172" w:history="1">
         <w:r>
           <w:rPr>
             <w:rStyle w:val="Hyperlink"/>
@@ -2566,7 +2544,7 @@
             <w:noProof/>
             <w:webHidden/>
           </w:rPr>
-          <w:instrText xml:space="preserve"> PAGEREF _Toc215438008 \h </w:instrText>
+          <w:instrText xml:space="preserve"> PAGEREF _Toc215468172 \h </w:instrText>
         </w:r>
         <w:r>
           <w:rPr>
@@ -2614,7 +2592,7 @@
           <w14:ligatures w14:val="standardContextual"/>
         </w:rPr>
       </w:pPr>
-      <w:hyperlink w:anchor="_Toc215438009" w:history="1">
+      <w:hyperlink w:anchor="_Toc215468173" w:history="1">
         <w:r>
           <w:rPr>
             <w:rStyle w:val="Hyperlink"/>
@@ -2642,7 +2620,7 @@
             <w:noProof/>
             <w:webHidden/>
           </w:rPr>
-          <w:instrText xml:space="preserve"> PAGEREF _Toc215438009 \h </w:instrText>
+          <w:instrText xml:space="preserve"> PAGEREF _Toc215468173 \h </w:instrText>
         </w:r>
         <w:r>
           <w:rPr>
@@ -2690,7 +2668,7 @@
           <w14:ligatures w14:val="standardContextual"/>
         </w:rPr>
       </w:pPr>
-      <w:hyperlink w:anchor="_Toc215438010" w:history="1">
+      <w:hyperlink w:anchor="_Toc215468174" w:history="1">
         <w:r>
           <w:rPr>
             <w:rStyle w:val="Hyperlink"/>
@@ -2718,7 +2696,7 @@
             <w:noProof/>
             <w:webHidden/>
           </w:rPr>
-          <w:instrText xml:space="preserve"> PAGEREF _Toc215438010 \h </w:instrText>
+          <w:instrText xml:space="preserve"> PAGEREF _Toc215468174 \h </w:instrText>
         </w:r>
         <w:r>
           <w:rPr>
@@ -2766,7 +2744,7 @@
           <w14:ligatures w14:val="standardContextual"/>
         </w:rPr>
       </w:pPr>
-      <w:hyperlink w:anchor="_Toc215438011" w:history="1">
+      <w:hyperlink w:anchor="_Toc215468175" w:history="1">
         <w:r>
           <w:rPr>
             <w:rStyle w:val="Hyperlink"/>
@@ -2794,7 +2772,7 @@
             <w:noProof/>
             <w:webHidden/>
           </w:rPr>
-          <w:instrText xml:space="preserve"> PAGEREF _Toc215438011 \h </w:instrText>
+          <w:instrText xml:space="preserve"> PAGEREF _Toc215468175 \h </w:instrText>
         </w:r>
         <w:r>
           <w:rPr>
@@ -2842,7 +2820,7 @@
           <w14:ligatures w14:val="standardContextual"/>
         </w:rPr>
       </w:pPr>
-      <w:hyperlink w:anchor="_Toc215438012" w:history="1">
+      <w:hyperlink w:anchor="_Toc215468176" w:history="1">
         <w:r>
           <w:rPr>
             <w:rStyle w:val="Hyperlink"/>
@@ -2869,7 +2847,7 @@
             <w:noProof/>
             <w:webHidden/>
           </w:rPr>
-          <w:instrText xml:space="preserve"> PAGEREF _Toc215438012 \h </w:instrText>
+          <w:instrText xml:space="preserve"> PAGEREF _Toc215468176 \h </w:instrText>
         </w:r>
         <w:r>
           <w:rPr>
@@ -2902,7 +2880,7 @@
     </w:p>
     <w:p>
       <w:pPr>
-        <w:pStyle w:val="TOC1"/>
+        <w:pStyle w:val="TOC2"/>
         <w:tabs>
           <w:tab w:val="right" w:leader="dot" w:pos="9059"/>
         </w:tabs>
@@ -2917,14 +2895,14 @@
           <w14:ligatures w14:val="standardContextual"/>
         </w:rPr>
       </w:pPr>
-      <w:hyperlink w:anchor="_Toc215438013" w:history="1">
+      <w:hyperlink w:anchor="_Toc215468177" w:history="1">
         <w:r>
           <w:rPr>
             <w:rStyle w:val="Hyperlink"/>
             <w:noProof/>
             <w:lang w:val="en-US"/>
           </w:rPr>
-          <w:t>TÀI LIỆU THAM KHẢO</w:t>
+          <w:t>5.1. API Pattern</w:t>
         </w:r>
         <w:r>
           <w:rPr>
@@ -2945,7 +2923,7 @@
             <w:noProof/>
             <w:webHidden/>
           </w:rPr>
-          <w:instrText xml:space="preserve"> PAGEREF _Toc215438013 \h </w:instrText>
+          <w:instrText xml:space="preserve"> PAGEREF _Toc215468177 \h </w:instrText>
         </w:r>
         <w:r>
           <w:rPr>
@@ -2965,7 +2943,7 @@
             <w:noProof/>
             <w:webHidden/>
           </w:rPr>
-          <w:t>21</w:t>
+          <w:t>20</w:t>
         </w:r>
         <w:r>
           <w:rPr>
@@ -2978,205 +2956,7 @@
     </w:p>
     <w:p>
       <w:pPr>
-        <w:rPr>
-          <w:lang w:val="en-US"/>
-        </w:rPr>
-      </w:pPr>
-      <w:r>
-        <w:rPr>
-          <w:lang w:val="en-US"/>
-        </w:rPr>
-        <w:fldChar w:fldCharType="end"/>
-      </w:r>
-    </w:p>
-    <w:p>
-      <w:pPr>
-        <w:rPr>
-          <w:lang w:val="en-US"/>
-        </w:rPr>
-      </w:pPr>
-    </w:p>
-    <w:p>
-      <w:pPr>
-        <w:rPr>
-          <w:lang w:val="en-US"/>
-        </w:rPr>
-      </w:pPr>
-    </w:p>
-    <w:p>
-      <w:pPr>
-        <w:rPr>
-          <w:lang w:val="en-US"/>
-        </w:rPr>
-      </w:pPr>
-    </w:p>
-    <w:p>
-      <w:pPr>
-        <w:rPr>
-          <w:lang w:val="en-US"/>
-        </w:rPr>
-      </w:pPr>
-    </w:p>
-    <w:p>
-      <w:pPr>
-        <w:rPr>
-          <w:lang w:val="en-US"/>
-        </w:rPr>
-      </w:pPr>
-    </w:p>
-    <w:p>
-      <w:pPr>
-        <w:rPr>
-          <w:lang w:val="en-US"/>
-        </w:rPr>
-      </w:pPr>
-    </w:p>
-    <w:p>
-      <w:pPr>
-        <w:rPr>
-          <w:lang w:val="en-US"/>
-        </w:rPr>
-      </w:pPr>
-    </w:p>
-    <w:p>
-      <w:pPr>
-        <w:rPr>
-          <w:lang w:val="en-US"/>
-        </w:rPr>
-      </w:pPr>
-    </w:p>
-    <w:p>
-      <w:pPr>
-        <w:rPr>
-          <w:lang w:val="en-US"/>
-        </w:rPr>
-      </w:pPr>
-    </w:p>
-    <w:p>
-      <w:pPr>
-        <w:rPr>
-          <w:lang w:val="en-US"/>
-        </w:rPr>
-      </w:pPr>
-    </w:p>
-    <w:p>
-      <w:pPr>
-        <w:rPr>
-          <w:lang w:val="en-US"/>
-        </w:rPr>
-      </w:pPr>
-    </w:p>
-    <w:p>
-      <w:pPr>
-        <w:rPr>
-          <w:lang w:val="en-US"/>
-        </w:rPr>
-      </w:pPr>
-    </w:p>
-    <w:p>
-      <w:pPr>
-        <w:rPr>
-          <w:lang w:val="en-US"/>
-        </w:rPr>
-      </w:pPr>
-    </w:p>
-    <w:p>
-      <w:pPr>
-        <w:rPr>
-          <w:lang w:val="en-US"/>
-        </w:rPr>
-      </w:pPr>
-    </w:p>
-    <w:p>
-      <w:pPr>
-        <w:rPr>
-          <w:lang w:val="en-US"/>
-        </w:rPr>
-      </w:pPr>
-    </w:p>
-    <w:p>
-      <w:pPr>
-        <w:rPr>
-          <w:lang w:val="en-US"/>
-        </w:rPr>
-      </w:pPr>
-    </w:p>
-    <w:p>
-      <w:pPr>
-        <w:rPr>
-          <w:lang w:val="en-US"/>
-        </w:rPr>
-      </w:pPr>
-    </w:p>
-    <w:p>
-      <w:pPr>
-        <w:rPr>
-          <w:lang w:val="en-US"/>
-        </w:rPr>
-      </w:pPr>
-    </w:p>
-    <w:p>
-      <w:pPr>
-        <w:rPr>
-          <w:lang w:val="en-US"/>
-        </w:rPr>
-      </w:pPr>
-    </w:p>
-    <w:p>
-      <w:pPr>
-        <w:rPr>
-          <w:lang w:val="en-US"/>
-        </w:rPr>
-      </w:pPr>
-    </w:p>
-    <w:p>
-      <w:pPr>
-        <w:rPr>
-          <w:lang w:val="en-US"/>
-        </w:rPr>
-      </w:pPr>
-    </w:p>
-    <w:p>
-      <w:pPr>
-        <w:rPr>
-          <w:lang w:val="en-US"/>
-        </w:rPr>
-      </w:pPr>
-    </w:p>
-    <w:p>
-      <w:pPr>
-        <w:rPr>
-          <w:lang w:val="en-US"/>
-        </w:rPr>
-      </w:pPr>
-    </w:p>
-    <w:p>
-      <w:pPr>
-        <w:rPr>
-          <w:lang w:val="en-US"/>
-        </w:rPr>
-      </w:pPr>
-    </w:p>
-    <w:p>
-      <w:pPr>
-        <w:pStyle w:val="TieuDe"/>
-        <w:rPr>
-          <w:lang w:val="en-US"/>
-        </w:rPr>
-      </w:pPr>
-      <w:bookmarkStart w:id="4" w:name="_Toc215437986"/>
-      <w:r>
-        <w:rPr>
-          <w:lang w:val="en-US"/>
-        </w:rPr>
-        <w:lastRenderedPageBreak/>
-        <w:t>DANH MỤC HÌNH ẢNH</w:t>
-      </w:r>
-      <w:bookmarkEnd w:id="4"/>
-    </w:p>
-    <w:p>
-      <w:pPr>
-        <w:pStyle w:val="TOC1"/>
+        <w:pStyle w:val="TOC2"/>
         <w:tabs>
           <w:tab w:val="right" w:leader="dot" w:pos="9059"/>
         </w:tabs>
@@ -3191,31 +2971,14 @@
           <w14:ligatures w14:val="standardContextual"/>
         </w:rPr>
       </w:pPr>
-      <w:r>
-        <w:rPr>
-          <w:lang w:val="en-US"/>
-        </w:rPr>
-        <w:fldChar w:fldCharType="begin"/>
-      </w:r>
-      <w:r>
-        <w:rPr>
-          <w:lang w:val="en-US"/>
-        </w:rPr>
-        <w:instrText xml:space="preserve"> TOC \h \z \t "Hinh,1" </w:instrText>
-      </w:r>
-      <w:r>
-        <w:rPr>
-          <w:lang w:val="en-US"/>
-        </w:rPr>
-        <w:fldChar w:fldCharType="separate"/>
-      </w:r>
-      <w:hyperlink w:anchor="_Toc215438014" w:history="1">
+      <w:hyperlink w:anchor="_Toc215468178" w:history="1">
         <w:r>
           <w:rPr>
             <w:rStyle w:val="Hyperlink"/>
             <w:noProof/>
-          </w:rPr>
-          <w:t>Hình 1.1. Vấn đề của việc thiết kế API bên ngoài</w:t>
+            <w:lang w:val="en-US"/>
+          </w:rPr>
+          <w:t>5.2. Usecase minh hoạ sử dụng Translation Protocol</w:t>
         </w:r>
         <w:r>
           <w:rPr>
@@ -3236,7 +2999,7 @@
             <w:noProof/>
             <w:webHidden/>
           </w:rPr>
-          <w:instrText xml:space="preserve"> PAGEREF _Toc215438014 \h </w:instrText>
+          <w:instrText xml:space="preserve"> PAGEREF _Toc215468178 \h </w:instrText>
         </w:r>
         <w:r>
           <w:rPr>
@@ -3256,7 +3019,7 @@
             <w:noProof/>
             <w:webHidden/>
           </w:rPr>
-          <w:t>4</w:t>
+          <w:t>20</w:t>
         </w:r>
         <w:r>
           <w:rPr>
@@ -3269,7 +3032,7 @@
     </w:p>
     <w:p>
       <w:pPr>
-        <w:pStyle w:val="TOC1"/>
+        <w:pStyle w:val="TOC2"/>
         <w:tabs>
           <w:tab w:val="right" w:leader="dot" w:pos="9059"/>
         </w:tabs>
@@ -3284,13 +3047,14 @@
           <w14:ligatures w14:val="standardContextual"/>
         </w:rPr>
       </w:pPr>
-      <w:hyperlink w:anchor="_Toc215438015" w:history="1">
+      <w:hyperlink w:anchor="_Toc215468179" w:history="1">
         <w:r>
           <w:rPr>
             <w:rStyle w:val="Hyperlink"/>
             <w:noProof/>
-          </w:rPr>
-          <w:t>Hình 1.1. Cấu trúc của hệ thống sử dụng API Gateway</w:t>
+            <w:lang w:val="en-US"/>
+          </w:rPr>
+          <w:t>5.3. Kết luận chung</w:t>
         </w:r>
         <w:r>
           <w:rPr>
@@ -3311,7 +3075,7 @@
             <w:noProof/>
             <w:webHidden/>
           </w:rPr>
-          <w:instrText xml:space="preserve"> PAGEREF _Toc215438015 \h </w:instrText>
+          <w:instrText xml:space="preserve"> PAGEREF _Toc215468179 \h </w:instrText>
         </w:r>
         <w:r>
           <w:rPr>
@@ -3331,7 +3095,7 @@
             <w:noProof/>
             <w:webHidden/>
           </w:rPr>
-          <w:t>7</w:t>
+          <w:t>21</w:t>
         </w:r>
         <w:r>
           <w:rPr>
@@ -3359,13 +3123,14 @@
           <w14:ligatures w14:val="standardContextual"/>
         </w:rPr>
       </w:pPr>
-      <w:hyperlink w:anchor="_Toc215438016" w:history="1">
+      <w:hyperlink w:anchor="_Toc215468180" w:history="1">
         <w:r>
           <w:rPr>
             <w:rStyle w:val="Hyperlink"/>
             <w:noProof/>
-          </w:rPr>
-          <w:t>Hình 2.1. Mô hình Backend from Frontend - BFF</w:t>
+            <w:lang w:val="en-US"/>
+          </w:rPr>
+          <w:t>TÀI LIỆU THAM KHẢO</w:t>
         </w:r>
         <w:r>
           <w:rPr>
@@ -3386,7 +3151,7 @@
             <w:noProof/>
             <w:webHidden/>
           </w:rPr>
-          <w:instrText xml:space="preserve"> PAGEREF _Toc215438016 \h </w:instrText>
+          <w:instrText xml:space="preserve"> PAGEREF _Toc215468180 \h </w:instrText>
         </w:r>
         <w:r>
           <w:rPr>
@@ -3406,7 +3171,7 @@
             <w:noProof/>
             <w:webHidden/>
           </w:rPr>
-          <w:t>8</w:t>
+          <w:t>22</w:t>
         </w:r>
         <w:r>
           <w:rPr>
@@ -3416,6 +3181,183 @@
           <w:fldChar w:fldCharType="end"/>
         </w:r>
       </w:hyperlink>
+    </w:p>
+    <w:p>
+      <w:pPr>
+        <w:rPr>
+          <w:lang w:val="en-US"/>
+        </w:rPr>
+      </w:pPr>
+      <w:r>
+        <w:rPr>
+          <w:lang w:val="en-US"/>
+        </w:rPr>
+        <w:fldChar w:fldCharType="end"/>
+      </w:r>
+    </w:p>
+    <w:p>
+      <w:pPr>
+        <w:rPr>
+          <w:lang w:val="en-US"/>
+        </w:rPr>
+      </w:pPr>
+    </w:p>
+    <w:p>
+      <w:pPr>
+        <w:rPr>
+          <w:lang w:val="en-US"/>
+        </w:rPr>
+      </w:pPr>
+    </w:p>
+    <w:p>
+      <w:pPr>
+        <w:rPr>
+          <w:lang w:val="en-US"/>
+        </w:rPr>
+      </w:pPr>
+    </w:p>
+    <w:p>
+      <w:pPr>
+        <w:rPr>
+          <w:lang w:val="en-US"/>
+        </w:rPr>
+      </w:pPr>
+    </w:p>
+    <w:p>
+      <w:pPr>
+        <w:rPr>
+          <w:lang w:val="en-US"/>
+        </w:rPr>
+      </w:pPr>
+    </w:p>
+    <w:p>
+      <w:pPr>
+        <w:rPr>
+          <w:lang w:val="en-US"/>
+        </w:rPr>
+      </w:pPr>
+    </w:p>
+    <w:p>
+      <w:pPr>
+        <w:rPr>
+          <w:lang w:val="en-US"/>
+        </w:rPr>
+      </w:pPr>
+    </w:p>
+    <w:p>
+      <w:pPr>
+        <w:rPr>
+          <w:lang w:val="en-US"/>
+        </w:rPr>
+      </w:pPr>
+    </w:p>
+    <w:p>
+      <w:pPr>
+        <w:rPr>
+          <w:lang w:val="en-US"/>
+        </w:rPr>
+      </w:pPr>
+    </w:p>
+    <w:p>
+      <w:pPr>
+        <w:rPr>
+          <w:lang w:val="en-US"/>
+        </w:rPr>
+      </w:pPr>
+    </w:p>
+    <w:p>
+      <w:pPr>
+        <w:rPr>
+          <w:lang w:val="en-US"/>
+        </w:rPr>
+      </w:pPr>
+    </w:p>
+    <w:p>
+      <w:pPr>
+        <w:rPr>
+          <w:lang w:val="en-US"/>
+        </w:rPr>
+      </w:pPr>
+    </w:p>
+    <w:p>
+      <w:pPr>
+        <w:rPr>
+          <w:lang w:val="en-US"/>
+        </w:rPr>
+      </w:pPr>
+    </w:p>
+    <w:p>
+      <w:pPr>
+        <w:rPr>
+          <w:lang w:val="en-US"/>
+        </w:rPr>
+      </w:pPr>
+    </w:p>
+    <w:p>
+      <w:pPr>
+        <w:rPr>
+          <w:lang w:val="en-US"/>
+        </w:rPr>
+      </w:pPr>
+    </w:p>
+    <w:p>
+      <w:pPr>
+        <w:rPr>
+          <w:lang w:val="en-US"/>
+        </w:rPr>
+      </w:pPr>
+    </w:p>
+    <w:p>
+      <w:pPr>
+        <w:rPr>
+          <w:lang w:val="en-US"/>
+        </w:rPr>
+      </w:pPr>
+    </w:p>
+    <w:p>
+      <w:pPr>
+        <w:rPr>
+          <w:lang w:val="en-US"/>
+        </w:rPr>
+      </w:pPr>
+    </w:p>
+    <w:p>
+      <w:pPr>
+        <w:rPr>
+          <w:lang w:val="en-US"/>
+        </w:rPr>
+      </w:pPr>
+    </w:p>
+    <w:p>
+      <w:pPr>
+        <w:rPr>
+          <w:lang w:val="en-US"/>
+        </w:rPr>
+      </w:pPr>
+    </w:p>
+    <w:p>
+      <w:pPr>
+        <w:rPr>
+          <w:lang w:val="en-US"/>
+        </w:rPr>
+      </w:pPr>
+    </w:p>
+    <w:p>
+      <w:pPr>
+        <w:pStyle w:val="TieuDe"/>
+        <w:rPr>
+          <w:lang w:val="en-US"/>
+        </w:rPr>
+      </w:pPr>
+      <w:bookmarkStart w:id="4" w:name="_Toc215468150"/>
+      <w:r>
+        <w:rPr>
+          <w:lang w:val="en-US"/>
+        </w:rPr>
+        <w:lastRenderedPageBreak/>
+        <w:t>DANH MỤC HÌNH ẢNH</w:t>
+      </w:r>
+      <w:bookmarkEnd w:id="4"/>
     </w:p>
     <w:p>
       <w:pPr>
@@ -3434,13 +3376,31 @@
           <w14:ligatures w14:val="standardContextual"/>
         </w:rPr>
       </w:pPr>
-      <w:hyperlink w:anchor="_Toc215438017" w:history="1">
+      <w:r>
+        <w:rPr>
+          <w:lang w:val="en-US"/>
+        </w:rPr>
+        <w:fldChar w:fldCharType="begin"/>
+      </w:r>
+      <w:r>
+        <w:rPr>
+          <w:lang w:val="en-US"/>
+        </w:rPr>
+        <w:instrText xml:space="preserve"> TOC \h \z \t "Hinh,1" </w:instrText>
+      </w:r>
+      <w:r>
+        <w:rPr>
+          <w:lang w:val="en-US"/>
+        </w:rPr>
+        <w:fldChar w:fldCharType="separate"/>
+      </w:r>
+      <w:hyperlink w:anchor="_Toc215468181" w:history="1">
         <w:r>
           <w:rPr>
             <w:rStyle w:val="Hyperlink"/>
             <w:noProof/>
           </w:rPr>
-          <w:t>Hình 4.1. Dữ liệu thô thu thập bởi cảm biến</w:t>
+          <w:t>Hình 1.1. Vấn đề của việc thiết kế API bên ngoài</w:t>
         </w:r>
         <w:r>
           <w:rPr>
@@ -3461,7 +3421,7 @@
             <w:noProof/>
             <w:webHidden/>
           </w:rPr>
-          <w:instrText xml:space="preserve"> PAGEREF _Toc215438017 \h </w:instrText>
+          <w:instrText xml:space="preserve"> PAGEREF _Toc215468181 \h </w:instrText>
         </w:r>
         <w:r>
           <w:rPr>
@@ -3481,7 +3441,7 @@
             <w:noProof/>
             <w:webHidden/>
           </w:rPr>
-          <w:t>14</w:t>
+          <w:t>4</w:t>
         </w:r>
         <w:r>
           <w:rPr>
@@ -3509,13 +3469,13 @@
           <w14:ligatures w14:val="standardContextual"/>
         </w:rPr>
       </w:pPr>
-      <w:hyperlink w:anchor="_Toc215438018" w:history="1">
+      <w:hyperlink w:anchor="_Toc215468182" w:history="1">
         <w:r>
           <w:rPr>
             <w:rStyle w:val="Hyperlink"/>
             <w:noProof/>
           </w:rPr>
-          <w:t>Hình 4.2. Mã nguồn xử lý chuyển đổi giao thức</w:t>
+          <w:t>Hình 1.1. Cấu trúc của hệ thống sử dụng API Gateway</w:t>
         </w:r>
         <w:r>
           <w:rPr>
@@ -3536,7 +3496,7 @@
             <w:noProof/>
             <w:webHidden/>
           </w:rPr>
-          <w:instrText xml:space="preserve"> PAGEREF _Toc215438018 \h </w:instrText>
+          <w:instrText xml:space="preserve"> PAGEREF _Toc215468182 \h </w:instrText>
         </w:r>
         <w:r>
           <w:rPr>
@@ -3556,7 +3516,7 @@
             <w:noProof/>
             <w:webHidden/>
           </w:rPr>
-          <w:t>15</w:t>
+          <w:t>7</w:t>
         </w:r>
         <w:r>
           <w:rPr>
@@ -3584,13 +3544,13 @@
           <w14:ligatures w14:val="standardContextual"/>
         </w:rPr>
       </w:pPr>
-      <w:hyperlink w:anchor="_Toc215438019" w:history="1">
+      <w:hyperlink w:anchor="_Toc215468183" w:history="1">
         <w:r>
           <w:rPr>
             <w:rStyle w:val="Hyperlink"/>
             <w:noProof/>
           </w:rPr>
-          <w:t>Hình 4.3. Dữ liệu sau khi chuẩn hoá</w:t>
+          <w:t>Hình 2.1. Mô hình Backend from Frontend - BFF</w:t>
         </w:r>
         <w:r>
           <w:rPr>
@@ -3611,7 +3571,7 @@
             <w:noProof/>
             <w:webHidden/>
           </w:rPr>
-          <w:instrText xml:space="preserve"> PAGEREF _Toc215438019 \h </w:instrText>
+          <w:instrText xml:space="preserve"> PAGEREF _Toc215468183 \h </w:instrText>
         </w:r>
         <w:r>
           <w:rPr>
@@ -3631,7 +3591,7 @@
             <w:noProof/>
             <w:webHidden/>
           </w:rPr>
-          <w:t>16</w:t>
+          <w:t>8</w:t>
         </w:r>
         <w:r>
           <w:rPr>
@@ -3659,13 +3619,13 @@
           <w14:ligatures w14:val="standardContextual"/>
         </w:rPr>
       </w:pPr>
-      <w:hyperlink w:anchor="_Toc215438020" w:history="1">
+      <w:hyperlink w:anchor="_Toc215468184" w:history="1">
         <w:r>
           <w:rPr>
             <w:rStyle w:val="Hyperlink"/>
             <w:noProof/>
           </w:rPr>
-          <w:t>Hình 4.4. Hệ thống ở trạng thái bình thường</w:t>
+          <w:t>Hình 4.1. Dữ liệu thô thu thập bởi cảm biến</w:t>
         </w:r>
         <w:r>
           <w:rPr>
@@ -3686,7 +3646,7 @@
             <w:noProof/>
             <w:webHidden/>
           </w:rPr>
-          <w:instrText xml:space="preserve"> PAGEREF _Toc215438020 \h </w:instrText>
+          <w:instrText xml:space="preserve"> PAGEREF _Toc215468184 \h </w:instrText>
         </w:r>
         <w:r>
           <w:rPr>
@@ -3706,7 +3666,7 @@
             <w:noProof/>
             <w:webHidden/>
           </w:rPr>
-          <w:t>17</w:t>
+          <w:t>14</w:t>
         </w:r>
         <w:r>
           <w:rPr>
@@ -3734,13 +3694,13 @@
           <w14:ligatures w14:val="standardContextual"/>
         </w:rPr>
       </w:pPr>
-      <w:hyperlink w:anchor="_Toc215438021" w:history="1">
+      <w:hyperlink w:anchor="_Toc215468185" w:history="1">
         <w:r>
           <w:rPr>
             <w:rStyle w:val="Hyperlink"/>
             <w:noProof/>
           </w:rPr>
-          <w:t>Hình 4.5. Hệ thống ở trạng thái cảnh báo</w:t>
+          <w:t>Hình 4.2. Mã nguồn xử lý chuyển đổi giao thức</w:t>
         </w:r>
         <w:r>
           <w:rPr>
@@ -3761,7 +3721,7 @@
             <w:noProof/>
             <w:webHidden/>
           </w:rPr>
-          <w:instrText xml:space="preserve"> PAGEREF _Toc215438021 \h </w:instrText>
+          <w:instrText xml:space="preserve"> PAGEREF _Toc215468185 \h </w:instrText>
         </w:r>
         <w:r>
           <w:rPr>
@@ -3781,7 +3741,7 @@
             <w:noProof/>
             <w:webHidden/>
           </w:rPr>
-          <w:t>18</w:t>
+          <w:t>15</w:t>
         </w:r>
         <w:r>
           <w:rPr>
@@ -3809,13 +3769,13 @@
           <w14:ligatures w14:val="standardContextual"/>
         </w:rPr>
       </w:pPr>
-      <w:hyperlink w:anchor="_Toc215438022" w:history="1">
+      <w:hyperlink w:anchor="_Toc215468186" w:history="1">
         <w:r>
           <w:rPr>
             <w:rStyle w:val="Hyperlink"/>
             <w:noProof/>
           </w:rPr>
-          <w:t>Hình 4.6. Hệ thống ở trạng thái báo động</w:t>
+          <w:t>Hình 4.3. Dữ liệu sau khi chuẩn hoá</w:t>
         </w:r>
         <w:r>
           <w:rPr>
@@ -3836,7 +3796,7 @@
             <w:noProof/>
             <w:webHidden/>
           </w:rPr>
-          <w:instrText xml:space="preserve"> PAGEREF _Toc215438022 \h </w:instrText>
+          <w:instrText xml:space="preserve"> PAGEREF _Toc215468186 \h </w:instrText>
         </w:r>
         <w:r>
           <w:rPr>
@@ -3856,7 +3816,7 @@
             <w:noProof/>
             <w:webHidden/>
           </w:rPr>
-          <w:t>19</w:t>
+          <w:t>16</w:t>
         </w:r>
         <w:r>
           <w:rPr>
@@ -3866,63 +3826,6 @@
           <w:fldChar w:fldCharType="end"/>
         </w:r>
       </w:hyperlink>
-    </w:p>
-    <w:p>
-      <w:pPr>
-        <w:rPr>
-          <w:lang w:val="en-US"/>
-        </w:rPr>
-      </w:pPr>
-      <w:r>
-        <w:rPr>
-          <w:lang w:val="en-US"/>
-        </w:rPr>
-        <w:fldChar w:fldCharType="end"/>
-      </w:r>
-    </w:p>
-    <w:p>
-      <w:pPr>
-        <w:rPr>
-          <w:b/>
-          <w:caps/>
-          <w:sz w:val="36"/>
-          <w:lang w:val="en-US"/>
-        </w:rPr>
-      </w:pPr>
-    </w:p>
-    <w:p>
-      <w:pPr>
-        <w:pStyle w:val="TieuDe"/>
-        <w:rPr>
-          <w:noProof/>
-        </w:rPr>
-      </w:pPr>
-      <w:bookmarkStart w:id="5" w:name="_Toc215437987"/>
-      <w:r>
-        <w:rPr>
-          <w:lang w:val="en-US"/>
-        </w:rPr>
-        <w:t>DANH MỤC BẢNG BIỂU</w:t>
-      </w:r>
-      <w:bookmarkEnd w:id="5"/>
-      <w:r>
-        <w:rPr>
-          <w:lang w:val="en-US"/>
-        </w:rPr>
-        <w:fldChar w:fldCharType="begin"/>
-      </w:r>
-      <w:r>
-        <w:rPr>
-          <w:lang w:val="en-US"/>
-        </w:rPr>
-        <w:instrText xml:space="preserve"> TOC \h \z \t "Bang,1" </w:instrText>
-      </w:r>
-      <w:r>
-        <w:rPr>
-          <w:lang w:val="en-US"/>
-        </w:rPr>
-        <w:fldChar w:fldCharType="separate"/>
-      </w:r>
     </w:p>
     <w:p>
       <w:pPr>
@@ -3941,12 +3844,284 @@
           <w14:ligatures w14:val="standardContextual"/>
         </w:rPr>
       </w:pPr>
-      <w:hyperlink w:anchor="_Toc215438023" w:history="1">
+      <w:hyperlink w:anchor="_Toc215468187" w:history="1">
         <w:r>
           <w:rPr>
             <w:rStyle w:val="Hyperlink"/>
             <w:noProof/>
           </w:rPr>
+          <w:t>Hình 4.4. Hệ thống ở trạng thái bình thường</w:t>
+        </w:r>
+        <w:r>
+          <w:rPr>
+            <w:noProof/>
+            <w:webHidden/>
+          </w:rPr>
+          <w:tab/>
+        </w:r>
+        <w:r>
+          <w:rPr>
+            <w:noProof/>
+            <w:webHidden/>
+          </w:rPr>
+          <w:fldChar w:fldCharType="begin"/>
+        </w:r>
+        <w:r>
+          <w:rPr>
+            <w:noProof/>
+            <w:webHidden/>
+          </w:rPr>
+          <w:instrText xml:space="preserve"> PAGEREF _Toc215468187 \h </w:instrText>
+        </w:r>
+        <w:r>
+          <w:rPr>
+            <w:noProof/>
+            <w:webHidden/>
+          </w:rPr>
+        </w:r>
+        <w:r>
+          <w:rPr>
+            <w:noProof/>
+            <w:webHidden/>
+          </w:rPr>
+          <w:fldChar w:fldCharType="separate"/>
+        </w:r>
+        <w:r>
+          <w:rPr>
+            <w:noProof/>
+            <w:webHidden/>
+          </w:rPr>
+          <w:t>17</w:t>
+        </w:r>
+        <w:r>
+          <w:rPr>
+            <w:noProof/>
+            <w:webHidden/>
+          </w:rPr>
+          <w:fldChar w:fldCharType="end"/>
+        </w:r>
+      </w:hyperlink>
+    </w:p>
+    <w:p>
+      <w:pPr>
+        <w:pStyle w:val="TOC1"/>
+        <w:tabs>
+          <w:tab w:val="right" w:leader="dot" w:pos="9059"/>
+        </w:tabs>
+        <w:rPr>
+          <w:rFonts w:asciiTheme="minorHAnsi" w:eastAsiaTheme="minorEastAsia" w:hAnsiTheme="minorHAnsi" w:cstheme="minorBidi"/>
+          <w:noProof/>
+          <w:color w:val="auto"/>
+          <w:kern w:val="2"/>
+          <w:sz w:val="24"/>
+          <w:szCs w:val="24"/>
+          <w:lang w:val="en-US"/>
+          <w14:ligatures w14:val="standardContextual"/>
+        </w:rPr>
+      </w:pPr>
+      <w:hyperlink w:anchor="_Toc215468188" w:history="1">
+        <w:r>
+          <w:rPr>
+            <w:rStyle w:val="Hyperlink"/>
+            <w:noProof/>
+          </w:rPr>
+          <w:t>Hình 4.5. Hệ thống ở trạng thái cảnh báo</w:t>
+        </w:r>
+        <w:r>
+          <w:rPr>
+            <w:noProof/>
+            <w:webHidden/>
+          </w:rPr>
+          <w:tab/>
+        </w:r>
+        <w:r>
+          <w:rPr>
+            <w:noProof/>
+            <w:webHidden/>
+          </w:rPr>
+          <w:fldChar w:fldCharType="begin"/>
+        </w:r>
+        <w:r>
+          <w:rPr>
+            <w:noProof/>
+            <w:webHidden/>
+          </w:rPr>
+          <w:instrText xml:space="preserve"> PAGEREF _Toc215468188 \h </w:instrText>
+        </w:r>
+        <w:r>
+          <w:rPr>
+            <w:noProof/>
+            <w:webHidden/>
+          </w:rPr>
+        </w:r>
+        <w:r>
+          <w:rPr>
+            <w:noProof/>
+            <w:webHidden/>
+          </w:rPr>
+          <w:fldChar w:fldCharType="separate"/>
+        </w:r>
+        <w:r>
+          <w:rPr>
+            <w:noProof/>
+            <w:webHidden/>
+          </w:rPr>
+          <w:t>18</w:t>
+        </w:r>
+        <w:r>
+          <w:rPr>
+            <w:noProof/>
+            <w:webHidden/>
+          </w:rPr>
+          <w:fldChar w:fldCharType="end"/>
+        </w:r>
+      </w:hyperlink>
+    </w:p>
+    <w:p>
+      <w:pPr>
+        <w:pStyle w:val="TOC1"/>
+        <w:tabs>
+          <w:tab w:val="right" w:leader="dot" w:pos="9059"/>
+        </w:tabs>
+        <w:rPr>
+          <w:rFonts w:asciiTheme="minorHAnsi" w:eastAsiaTheme="minorEastAsia" w:hAnsiTheme="minorHAnsi" w:cstheme="minorBidi"/>
+          <w:noProof/>
+          <w:color w:val="auto"/>
+          <w:kern w:val="2"/>
+          <w:sz w:val="24"/>
+          <w:szCs w:val="24"/>
+          <w:lang w:val="en-US"/>
+          <w14:ligatures w14:val="standardContextual"/>
+        </w:rPr>
+      </w:pPr>
+      <w:hyperlink w:anchor="_Toc215468189" w:history="1">
+        <w:r>
+          <w:rPr>
+            <w:rStyle w:val="Hyperlink"/>
+            <w:noProof/>
+          </w:rPr>
+          <w:t>Hình 4.6. Hệ thống ở trạng thái báo động</w:t>
+        </w:r>
+        <w:r>
+          <w:rPr>
+            <w:noProof/>
+            <w:webHidden/>
+          </w:rPr>
+          <w:tab/>
+        </w:r>
+        <w:r>
+          <w:rPr>
+            <w:noProof/>
+            <w:webHidden/>
+          </w:rPr>
+          <w:fldChar w:fldCharType="begin"/>
+        </w:r>
+        <w:r>
+          <w:rPr>
+            <w:noProof/>
+            <w:webHidden/>
+          </w:rPr>
+          <w:instrText xml:space="preserve"> PAGEREF _Toc215468189 \h </w:instrText>
+        </w:r>
+        <w:r>
+          <w:rPr>
+            <w:noProof/>
+            <w:webHidden/>
+          </w:rPr>
+        </w:r>
+        <w:r>
+          <w:rPr>
+            <w:noProof/>
+            <w:webHidden/>
+          </w:rPr>
+          <w:fldChar w:fldCharType="separate"/>
+        </w:r>
+        <w:r>
+          <w:rPr>
+            <w:noProof/>
+            <w:webHidden/>
+          </w:rPr>
+          <w:t>19</w:t>
+        </w:r>
+        <w:r>
+          <w:rPr>
+            <w:noProof/>
+            <w:webHidden/>
+          </w:rPr>
+          <w:fldChar w:fldCharType="end"/>
+        </w:r>
+      </w:hyperlink>
+    </w:p>
+    <w:p>
+      <w:pPr>
+        <w:rPr>
+          <w:lang w:val="en-US"/>
+        </w:rPr>
+      </w:pPr>
+      <w:r>
+        <w:rPr>
+          <w:lang w:val="en-US"/>
+        </w:rPr>
+        <w:fldChar w:fldCharType="end"/>
+      </w:r>
+    </w:p>
+    <w:p>
+      <w:pPr>
+        <w:pStyle w:val="TieuDe"/>
+        <w:rPr>
+          <w:noProof/>
+        </w:rPr>
+      </w:pPr>
+      <w:bookmarkStart w:id="5" w:name="_Toc215468151"/>
+      <w:r>
+        <w:rPr>
+          <w:lang w:val="en-US"/>
+        </w:rPr>
+        <w:t>DANH MỤC BẢNG BIỂU</w:t>
+      </w:r>
+      <w:bookmarkEnd w:id="5"/>
+      <w:r>
+        <w:rPr>
+          <w:lang w:val="en-US"/>
+        </w:rPr>
+        <w:fldChar w:fldCharType="begin"/>
+      </w:r>
+      <w:r>
+        <w:rPr>
+          <w:lang w:val="en-US"/>
+        </w:rPr>
+        <w:instrText xml:space="preserve"> TOC \h \z \t "Bang,1" </w:instrText>
+      </w:r>
+      <w:r>
+        <w:rPr>
+          <w:lang w:val="en-US"/>
+        </w:rPr>
+        <w:fldChar w:fldCharType="separate"/>
+      </w:r>
+    </w:p>
+    <w:p>
+      <w:pPr>
+        <w:pStyle w:val="TOC1"/>
+        <w:tabs>
+          <w:tab w:val="right" w:leader="dot" w:pos="9059"/>
+        </w:tabs>
+        <w:rPr>
+          <w:rFonts w:asciiTheme="minorHAnsi" w:eastAsiaTheme="minorEastAsia" w:hAnsiTheme="minorHAnsi" w:cstheme="minorBidi"/>
+          <w:noProof/>
+          <w:color w:val="auto"/>
+          <w:kern w:val="2"/>
+          <w:sz w:val="24"/>
+          <w:szCs w:val="24"/>
+          <w:lang w:val="en-US"/>
+          <w14:ligatures w14:val="standardContextual"/>
+        </w:rPr>
+      </w:pPr>
+      <w:hyperlink w:anchor="_Toc215468190" w:history="1">
+        <w:r>
+          <w:rPr>
+            <w:rStyle w:val="Hyperlink"/>
+            <w:noProof/>
+          </w:rPr>
           <w:t>Bảng 4.1. Các endpoint của hệ thống</w:t>
         </w:r>
         <w:r>
@@ -3968,7 +4143,7 @@
             <w:noProof/>
             <w:webHidden/>
           </w:rPr>
-          <w:instrText xml:space="preserve"> PAGEREF _Toc215438023 \h </w:instrText>
+          <w:instrText xml:space="preserve"> PAGEREF _Toc215468190 \h </w:instrText>
         </w:r>
         <w:r>
           <w:rPr>
@@ -4029,7 +4204,7 @@
       <w:pPr>
         <w:pStyle w:val="Heading1"/>
       </w:pPr>
-      <w:bookmarkStart w:id="6" w:name="_Toc215437988"/>
+      <w:bookmarkStart w:id="6" w:name="_Toc215468152"/>
       <w:r>
         <w:lastRenderedPageBreak/>
         <w:t>GIỚI THIỆU ĐỀ TÀI</w:t>
@@ -4043,7 +4218,7 @@
           <w:lang w:val="en-US"/>
         </w:rPr>
       </w:pPr>
-      <w:bookmarkStart w:id="7" w:name="_Toc215437989"/>
+      <w:bookmarkStart w:id="7" w:name="_Toc215468153"/>
       <w:r>
         <w:rPr>
           <w:lang w:val="en-US"/>
@@ -4126,7 +4301,7 @@
       <w:pPr>
         <w:pStyle w:val="Hinh"/>
       </w:pPr>
-      <w:bookmarkStart w:id="8" w:name="_Toc215438014"/>
+      <w:bookmarkStart w:id="8" w:name="_Toc215468181"/>
       <w:r>
         <w:t>Vấn đề của việc thiết kế API bên ngoài</w:t>
       </w:r>
@@ -4139,7 +4314,7 @@
           <w:lang w:val="en-US"/>
         </w:rPr>
       </w:pPr>
-      <w:bookmarkStart w:id="9" w:name="_Toc215437990"/>
+      <w:bookmarkStart w:id="9" w:name="_Toc215468154"/>
       <w:r>
         <w:rPr>
           <w:lang w:val="en-US"/>
@@ -4209,7 +4384,7 @@
           <w:lang w:val="en-US"/>
         </w:rPr>
       </w:pPr>
-      <w:bookmarkStart w:id="10" w:name="_Toc215437991"/>
+      <w:bookmarkStart w:id="10" w:name="_Toc215468155"/>
       <w:r>
         <w:rPr>
           <w:lang w:val="en-US"/>
@@ -4238,7 +4413,7 @@
           <w:lang w:val="en-US"/>
         </w:rPr>
       </w:pPr>
-      <w:bookmarkStart w:id="11" w:name="_Toc215437992"/>
+      <w:bookmarkStart w:id="11" w:name="_Toc215468156"/>
       <w:r>
         <w:rPr>
           <w:lang w:val="en-US"/>
@@ -4278,7 +4453,7 @@
       <w:pPr>
         <w:pStyle w:val="Heading1"/>
       </w:pPr>
-      <w:bookmarkStart w:id="12" w:name="_Toc215437993"/>
+      <w:bookmarkStart w:id="12" w:name="_Toc215468157"/>
       <w:r>
         <w:lastRenderedPageBreak/>
         <w:t>MẪU</w:t>
@@ -4319,7 +4494,7 @@
           <w:lang w:val="en-US"/>
         </w:rPr>
       </w:pPr>
-      <w:bookmarkStart w:id="13" w:name="_Toc215437994"/>
+      <w:bookmarkStart w:id="13" w:name="_Toc215468158"/>
       <w:r>
         <w:rPr>
           <w:lang w:val="en-US"/>
@@ -4406,7 +4581,7 @@
           <w:numId w:val="11"/>
         </w:numPr>
       </w:pPr>
-      <w:bookmarkStart w:id="14" w:name="_Toc215438015"/>
+      <w:bookmarkStart w:id="14" w:name="_Toc215468182"/>
       <w:r>
         <w:t>Cấu trúc của hệ thống sử dụng API Gateway</w:t>
       </w:r>
@@ -4421,7 +4596,7 @@
           <w:lang w:val="en-US"/>
         </w:rPr>
       </w:pPr>
-      <w:bookmarkStart w:id="15" w:name="_Toc215437995"/>
+      <w:bookmarkStart w:id="15" w:name="_Toc215468159"/>
       <w:r>
         <w:rPr>
           <w:lang w:val="en-US"/>
@@ -4499,7 +4674,7 @@
       <w:pPr>
         <w:pStyle w:val="Hinh"/>
       </w:pPr>
-      <w:bookmarkStart w:id="16" w:name="_Toc215438016"/>
+      <w:bookmarkStart w:id="16" w:name="_Toc215468183"/>
       <w:r>
         <w:t>Mô hình Backend from Frontend - BFF</w:t>
       </w:r>
@@ -4514,7 +4689,7 @@
           <w:lang w:val="en-US"/>
         </w:rPr>
       </w:pPr>
-      <w:bookmarkStart w:id="17" w:name="_Toc215437996"/>
+      <w:bookmarkStart w:id="17" w:name="_Toc215468160"/>
       <w:r>
         <w:rPr>
           <w:lang w:val="en-US"/>
@@ -4554,7 +4729,7 @@
       <w:r>
         <w:br w:type="page"/>
       </w:r>
-      <w:bookmarkStart w:id="18" w:name="_Toc215437997"/>
+      <w:bookmarkStart w:id="18" w:name="_Toc215468161"/>
       <w:r>
         <w:lastRenderedPageBreak/>
         <w:t>TRIỂN KHAI CỔNG API</w:t>
@@ -4592,7 +4767,7 @@
           <w:lang w:val="en-US"/>
         </w:rPr>
       </w:pPr>
-      <w:bookmarkStart w:id="19" w:name="_Toc215437998"/>
+      <w:bookmarkStart w:id="19" w:name="_Toc215468162"/>
       <w:r>
         <w:rPr>
           <w:lang w:val="en-US"/>
@@ -4627,7 +4802,7 @@
           <w:lang w:val="en-US"/>
         </w:rPr>
       </w:pPr>
-      <w:bookmarkStart w:id="20" w:name="_Toc215437999"/>
+      <w:bookmarkStart w:id="20" w:name="_Toc215468163"/>
       <w:r>
         <w:rPr>
           <w:lang w:val="en-US"/>
@@ -4675,7 +4850,7 @@
       <w:pPr>
         <w:pStyle w:val="Heading1"/>
       </w:pPr>
-      <w:bookmarkStart w:id="21" w:name="_Toc215438000"/>
+      <w:bookmarkStart w:id="21" w:name="_Toc215468164"/>
       <w:r>
         <w:lastRenderedPageBreak/>
         <w:t>TRIỂN KHAI CA SỬ DỤNG</w:t>
@@ -4689,7 +4864,7 @@
           <w:lang w:val="en-US"/>
         </w:rPr>
       </w:pPr>
-      <w:bookmarkStart w:id="22" w:name="_Toc215438001"/>
+      <w:bookmarkStart w:id="22" w:name="_Toc215468165"/>
       <w:r>
         <w:rPr>
           <w:lang w:val="en-US"/>
@@ -4969,7 +5144,7 @@
           <w:lang w:val="en-US"/>
         </w:rPr>
       </w:pPr>
-      <w:bookmarkStart w:id="23" w:name="_Toc215438002"/>
+      <w:bookmarkStart w:id="23" w:name="_Toc215468166"/>
       <w:r>
         <w:rPr>
           <w:lang w:val="en-US"/>
@@ -4985,7 +5160,7 @@
           <w:lang w:val="en-US"/>
         </w:rPr>
       </w:pPr>
-      <w:bookmarkStart w:id="24" w:name="_Toc215438003"/>
+      <w:bookmarkStart w:id="24" w:name="_Toc215468167"/>
       <w:r>
         <w:rPr>
           <w:lang w:val="en-US"/>
@@ -5144,7 +5319,7 @@
           <w:lang w:val="en-US"/>
         </w:rPr>
       </w:pPr>
-      <w:bookmarkStart w:id="25" w:name="_Toc215438004"/>
+      <w:bookmarkStart w:id="25" w:name="_Toc215468168"/>
       <w:r>
         <w:rPr>
           <w:lang w:val="en-US"/>
@@ -5381,7 +5556,21 @@
           <w:rFonts w:eastAsiaTheme="majorEastAsia"/>
           <w:lang w:val="en-US"/>
         </w:rPr>
-        <w:t>Cảnh báo nguy cơ (FIRE_WARNING)</w:t>
+        <w:t>Cảnh báo nguy cơ</w:t>
+      </w:r>
+      <w:r>
+        <w:rPr>
+          <w:rFonts w:eastAsiaTheme="majorEastAsia"/>
+          <w:lang w:val="en-US"/>
+        </w:rPr>
+        <w:t xml:space="preserve"> cháy</w:t>
+      </w:r>
+      <w:r>
+        <w:rPr>
+          <w:rFonts w:eastAsiaTheme="majorEastAsia"/>
+          <w:lang w:val="en-US"/>
+        </w:rPr>
+        <w:t xml:space="preserve"> (FIRE_WARNING)</w:t>
       </w:r>
     </w:p>
     <w:p>
@@ -5405,7 +5594,21 @@
           <w:rFonts w:eastAsiaTheme="majorEastAsia"/>
           <w:lang w:val="en-US"/>
         </w:rPr>
-        <w:t>Cảnh báo cháy nghiêm trọng (FIRE_ALARM)</w:t>
+        <w:t>Cảnh báo cháy nghiêm trọng (FIRE_</w:t>
+      </w:r>
+      <w:r>
+        <w:rPr>
+          <w:rFonts w:eastAsiaTheme="majorEastAsia"/>
+          <w:lang w:val="en-US"/>
+        </w:rPr>
+        <w:t>DANGER</w:t>
+      </w:r>
+      <w:r>
+        <w:rPr>
+          <w:rFonts w:eastAsiaTheme="majorEastAsia"/>
+          <w:lang w:val="en-US"/>
+        </w:rPr>
+        <w:t>)</w:t>
       </w:r>
     </w:p>
     <w:p>
@@ -5543,7 +5746,7 @@
           <w:lang w:val="en-US"/>
         </w:rPr>
       </w:pPr>
-      <w:bookmarkStart w:id="26" w:name="_Toc215438005"/>
+      <w:bookmarkStart w:id="26" w:name="_Toc215468169"/>
       <w:r>
         <w:rPr>
           <w:lang w:val="en-US"/>
@@ -6214,7 +6417,7 @@
       <w:pPr>
         <w:pStyle w:val="Bang"/>
       </w:pPr>
-      <w:bookmarkStart w:id="27" w:name="_Toc215438023"/>
+      <w:bookmarkStart w:id="27" w:name="_Toc215468190"/>
       <w:r>
         <w:t>Các endpoint của hệ thống</w:t>
       </w:r>
@@ -6223,11 +6426,6 @@
     <w:p>
       <w:pPr>
         <w:pStyle w:val="Bang"/>
-        <w:numPr>
-          <w:ilvl w:val="0"/>
-          <w:numId w:val="0"/>
-        </w:numPr>
-        <w:jc w:val="both"/>
       </w:pPr>
     </w:p>
     <w:p>
@@ -6252,7 +6450,7 @@
           <w:lang w:val="en-US"/>
         </w:rPr>
       </w:pPr>
-      <w:bookmarkStart w:id="28" w:name="_Toc215438006"/>
+      <w:bookmarkStart w:id="28" w:name="_Toc215468170"/>
       <w:r>
         <w:rPr>
           <w:lang w:val="en-US"/>
@@ -6483,7 +6681,7 @@
           <w:lang w:val="en-US"/>
         </w:rPr>
       </w:pPr>
-      <w:bookmarkStart w:id="29" w:name="_Toc215438007"/>
+      <w:bookmarkStart w:id="29" w:name="_Toc215468171"/>
       <w:r>
         <w:rPr>
           <w:lang w:val="en-US"/>
@@ -6721,7 +6919,7 @@
           <w:lang w:val="en-US"/>
         </w:rPr>
       </w:pPr>
-      <w:bookmarkStart w:id="30" w:name="_Toc215438008"/>
+      <w:bookmarkStart w:id="30" w:name="_Toc215468172"/>
       <w:r>
         <w:rPr>
           <w:lang w:val="en-US"/>
@@ -6795,7 +6993,7 @@
           <w:lang w:val="en-US"/>
         </w:rPr>
       </w:pPr>
-      <w:bookmarkStart w:id="31" w:name="_Toc215438009"/>
+      <w:bookmarkStart w:id="31" w:name="_Toc215468173"/>
       <w:r>
         <w:rPr>
           <w:lang w:val="en-US"/>
@@ -6821,6 +7019,7 @@
       <w:r>
         <w:rPr>
           <w:rFonts w:eastAsiaTheme="majorEastAsia"/>
+          <w:noProof/>
         </w:rPr>
         <w:drawing>
           <wp:inline distT="0" distB="0" distL="0" distR="0" wp14:anchorId="77261429" wp14:editId="43A49521">
@@ -6870,7 +7069,7 @@
           <w:docGrid w:linePitch="360"/>
         </w:sectPr>
       </w:pPr>
-      <w:bookmarkStart w:id="32" w:name="_Toc215438017"/>
+      <w:bookmarkStart w:id="32" w:name="_Toc215468184"/>
       <w:r>
         <w:t>Dữ liệu thô thu thập bởi cảm biến</w:t>
       </w:r>
@@ -6883,7 +7082,7 @@
           <w:lang w:val="en-US"/>
         </w:rPr>
       </w:pPr>
-      <w:bookmarkStart w:id="33" w:name="_Toc215438010"/>
+      <w:bookmarkStart w:id="33" w:name="_Toc215468174"/>
       <w:r>
         <w:rPr>
           <w:lang w:val="en-US"/>
@@ -6903,6 +7102,7 @@
       <w:r>
         <w:rPr>
           <w:rFonts w:eastAsiaTheme="majorEastAsia"/>
+          <w:noProof/>
           <w:lang w:val="en-US"/>
         </w:rPr>
         <w:drawing>
@@ -6946,7 +7146,7 @@
       <w:pPr>
         <w:pStyle w:val="Hinh"/>
       </w:pPr>
-      <w:bookmarkStart w:id="34" w:name="_Toc215438018"/>
+      <w:bookmarkStart w:id="34" w:name="_Toc215468185"/>
       <w:r>
         <w:t>Mã nguồn xử lý chuyển đổi giao thức</w:t>
       </w:r>
@@ -6964,6 +7164,7 @@
       <w:r>
         <w:rPr>
           <w:rFonts w:eastAsiaTheme="majorEastAsia"/>
+          <w:noProof/>
           <w:sz w:val="36"/>
           <w:szCs w:val="40"/>
           <w:lang w:val="en-US"/>
@@ -7010,7 +7211,7 @@
       <w:pPr>
         <w:pStyle w:val="Hinh"/>
       </w:pPr>
-      <w:bookmarkStart w:id="35" w:name="_Toc215438019"/>
+      <w:bookmarkStart w:id="35" w:name="_Toc215468186"/>
       <w:r>
         <w:t>Dữ liệu sau khi chuẩn hoá</w:t>
       </w:r>
@@ -7023,7 +7224,7 @@
           <w:lang w:val="en-US"/>
         </w:rPr>
       </w:pPr>
-      <w:bookmarkStart w:id="36" w:name="_Toc215438011"/>
+      <w:bookmarkStart w:id="36" w:name="_Toc215468175"/>
       <w:r>
         <w:rPr>
           <w:lang w:val="en-US"/>
@@ -7057,6 +7258,7 @@
       <w:r>
         <w:rPr>
           <w:rFonts w:eastAsiaTheme="majorEastAsia"/>
+          <w:noProof/>
           <w:lang w:val="en-US"/>
         </w:rPr>
         <w:lastRenderedPageBreak/>
@@ -7101,7 +7303,7 @@
       <w:pPr>
         <w:pStyle w:val="Hinh"/>
       </w:pPr>
-      <w:bookmarkStart w:id="37" w:name="_Toc215438020"/>
+      <w:bookmarkStart w:id="37" w:name="_Toc215468187"/>
       <w:r>
         <w:t>Hệ thống ở trạng thái bình thường</w:t>
       </w:r>
@@ -7119,6 +7321,7 @@
       <w:r>
         <w:rPr>
           <w:rFonts w:eastAsiaTheme="majorEastAsia"/>
+          <w:noProof/>
           <w:sz w:val="36"/>
           <w:szCs w:val="40"/>
           <w:lang w:val="en-US"/>
@@ -7165,7 +7368,7 @@
       <w:pPr>
         <w:pStyle w:val="Hinh"/>
       </w:pPr>
-      <w:bookmarkStart w:id="38" w:name="_Toc215438021"/>
+      <w:bookmarkStart w:id="38" w:name="_Toc215468188"/>
       <w:r>
         <w:t>Hệ thống ở trạng thái cảnh báo</w:t>
       </w:r>
@@ -7183,6 +7386,7 @@
       <w:r>
         <w:rPr>
           <w:rFonts w:eastAsiaTheme="majorEastAsia"/>
+          <w:noProof/>
           <w:sz w:val="36"/>
           <w:szCs w:val="40"/>
           <w:lang w:val="en-US"/>
@@ -7236,7 +7440,7 @@
           <w:docGrid w:linePitch="360"/>
         </w:sectPr>
       </w:pPr>
-      <w:bookmarkStart w:id="39" w:name="_Toc215438022"/>
+      <w:bookmarkStart w:id="39" w:name="_Toc215468189"/>
       <w:r>
         <w:t>Hệ thống ở trạng thái báo độ</w:t>
       </w:r>
@@ -7249,12 +7453,28 @@
       <w:pPr>
         <w:pStyle w:val="Heading1"/>
       </w:pPr>
-      <w:bookmarkStart w:id="40" w:name="_Toc215438012"/>
+      <w:bookmarkStart w:id="40" w:name="_Toc215468176"/>
       <w:r>
         <w:lastRenderedPageBreak/>
         <w:t>KẾT LUẬN</w:t>
       </w:r>
       <w:bookmarkEnd w:id="40"/>
+    </w:p>
+    <w:p>
+      <w:pPr>
+        <w:pStyle w:val="Heading2"/>
+        <w:rPr>
+          <w:lang w:val="en-US"/>
+        </w:rPr>
+      </w:pPr>
+      <w:bookmarkStart w:id="41" w:name="_Toc215468177"/>
+      <w:r>
+        <w:rPr>
+          <w:lang w:val="en-US"/>
+        </w:rPr>
+        <w:t>API Pattern</w:t>
+      </w:r>
+      <w:bookmarkEnd w:id="41"/>
     </w:p>
     <w:p>
       <w:pPr>
@@ -7304,6 +7524,9 @@
     <w:p>
       <w:pPr>
         <w:ind w:firstLine="720"/>
+        <w:rPr>
+          <w:lang w:val="en-US"/>
+        </w:rPr>
       </w:pPr>
       <w:r>
         <w:t>Việc triển khai API Gateway có thể dựa trên nhiều công nghệ khác nhau, từ các sản phẩm thương mại sẵn có cho tới việc tự xây dựng gateway bằng framework. Một lựa chọn phổ biến và dễ sử dụn</w:t>
@@ -7350,45 +7573,468 @@
     </w:p>
     <w:p>
       <w:pPr>
-        <w:rPr>
-          <w:lang w:val="en-US"/>
-        </w:rPr>
-      </w:pPr>
-    </w:p>
-    <w:p>
-      <w:pPr>
-        <w:rPr>
-          <w:lang w:val="en-US"/>
-        </w:rPr>
-      </w:pPr>
-    </w:p>
-    <w:p>
-      <w:pPr>
-        <w:rPr>
-          <w:lang w:val="en-US"/>
-        </w:rPr>
-      </w:pPr>
-    </w:p>
-    <w:p>
-      <w:pPr>
-        <w:rPr>
-          <w:lang w:val="en-US"/>
-        </w:rPr>
-      </w:pPr>
-    </w:p>
-    <w:p>
-      <w:pPr>
-        <w:rPr>
-          <w:lang w:val="en-US"/>
-        </w:rPr>
-      </w:pPr>
-    </w:p>
-    <w:p>
-      <w:pPr>
-        <w:rPr>
-          <w:lang w:val="en-US"/>
-        </w:rPr>
-      </w:pPr>
+        <w:pStyle w:val="Heading2"/>
+        <w:rPr>
+          <w:lang w:val="en-US"/>
+        </w:rPr>
+      </w:pPr>
+      <w:bookmarkStart w:id="42" w:name="_Toc215468178"/>
+      <w:r>
+        <w:rPr>
+          <w:lang w:val="en-US"/>
+        </w:rPr>
+        <w:t>Usecase minh hoạ sử dụng Translation Protocol</w:t>
+      </w:r>
+      <w:bookmarkEnd w:id="42"/>
+    </w:p>
+    <w:p>
+      <w:pPr>
+        <w:ind w:firstLine="360"/>
+        <w:rPr>
+          <w:lang w:val="en-US"/>
+        </w:rPr>
+      </w:pPr>
+      <w:r>
+        <w:rPr>
+          <w:lang w:val="en-US"/>
+        </w:rPr>
+        <w:t xml:space="preserve">Trong phạm vi đề tài này, một trong những nội dung trọng tâm là </w:t>
+      </w:r>
+      <w:r>
+        <w:rPr>
+          <w:bCs/>
+          <w:lang w:val="en-US"/>
+        </w:rPr>
+        <w:t>áp dụng API Pattern – Translation Protocol</w:t>
+      </w:r>
+      <w:r>
+        <w:rPr>
+          <w:lang w:val="en-US"/>
+        </w:rPr>
+        <w:t xml:space="preserve"> vào một bài toán thực tế: hệ thống </w:t>
+      </w:r>
+      <w:r>
+        <w:rPr>
+          <w:bCs/>
+          <w:lang w:val="en-US"/>
+        </w:rPr>
+        <w:t>giám sát – phát hiện cháy dựa trên IoT</w:t>
+      </w:r>
+      <w:r>
+        <w:rPr>
+          <w:lang w:val="en-US"/>
+        </w:rPr>
+        <w:t xml:space="preserve">. Đây là một Use Case minh họa rõ ràng cách mà một hệ thống cần </w:t>
+      </w:r>
+      <w:r>
+        <w:rPr>
+          <w:bCs/>
+          <w:lang w:val="en-US"/>
+        </w:rPr>
+        <w:t>chuyển đổi giao thức (protocol translation)</w:t>
+      </w:r>
+      <w:r>
+        <w:rPr>
+          <w:lang w:val="en-US"/>
+        </w:rPr>
+        <w:t xml:space="preserve"> giữa hai thế giới hoàn toàn khác biệt:</w:t>
+      </w:r>
+    </w:p>
+    <w:p>
+      <w:pPr>
+        <w:numPr>
+          <w:ilvl w:val="0"/>
+          <w:numId w:val="13"/>
+        </w:numPr>
+        <w:rPr>
+          <w:lang w:val="en-US"/>
+        </w:rPr>
+      </w:pPr>
+      <w:r>
+        <w:rPr>
+          <w:bCs/>
+          <w:lang w:val="en-US"/>
+        </w:rPr>
+        <w:t>Thế giới thiết bị IoT</w:t>
+      </w:r>
+      <w:r>
+        <w:rPr>
+          <w:lang w:val="en-US"/>
+        </w:rPr>
+        <w:t xml:space="preserve">, vốn sử dụng giao thức </w:t>
+      </w:r>
+      <w:r>
+        <w:rPr>
+          <w:bCs/>
+          <w:lang w:val="en-US"/>
+        </w:rPr>
+        <w:t>MQTT</w:t>
+      </w:r>
+      <w:r>
+        <w:rPr>
+          <w:lang w:val="en-US"/>
+        </w:rPr>
+        <w:t xml:space="preserve"> dạng publish/subscribe,</w:t>
+      </w:r>
+    </w:p>
+    <w:p>
+      <w:pPr>
+        <w:numPr>
+          <w:ilvl w:val="0"/>
+          <w:numId w:val="13"/>
+        </w:numPr>
+        <w:rPr>
+          <w:lang w:val="en-US"/>
+        </w:rPr>
+      </w:pPr>
+      <w:r>
+        <w:rPr>
+          <w:lang w:val="en-US"/>
+        </w:rPr>
+        <w:t xml:space="preserve">Và </w:t>
+      </w:r>
+      <w:r>
+        <w:rPr>
+          <w:bCs/>
+          <w:lang w:val="en-US"/>
+        </w:rPr>
+        <w:t>thế giới ứng dụng web/server</w:t>
+      </w:r>
+      <w:r>
+        <w:rPr>
+          <w:lang w:val="en-US"/>
+        </w:rPr>
+        <w:t xml:space="preserve">, thường được xây dựng dựa trên </w:t>
+      </w:r>
+      <w:r>
+        <w:rPr>
+          <w:bCs/>
+          <w:lang w:val="en-US"/>
+        </w:rPr>
+        <w:t>HTTP/REST API</w:t>
+      </w:r>
+      <w:r>
+        <w:rPr>
+          <w:lang w:val="en-US"/>
+        </w:rPr>
+        <w:t>.</w:t>
+      </w:r>
+    </w:p>
+    <w:p>
+      <w:pPr>
+        <w:ind w:firstLine="360"/>
+        <w:rPr>
+          <w:lang w:val="en-US"/>
+        </w:rPr>
+      </w:pPr>
+      <w:r>
+        <w:rPr>
+          <w:lang w:val="en-US"/>
+        </w:rPr>
+        <w:lastRenderedPageBreak/>
+        <w:t xml:space="preserve">Translation Protocol là thành phần chịu trách nhiệm "dịch" (translate) dữ liệu từ định dạng payload MQTT gốc – vốn không đồng nhất và phụ thuộc vào thiết bị – thành một </w:t>
+      </w:r>
+      <w:r>
+        <w:rPr>
+          <w:bCs/>
+          <w:lang w:val="en-US"/>
+        </w:rPr>
+        <w:t>domain model chuẩn hóa</w:t>
+      </w:r>
+      <w:r>
+        <w:rPr>
+          <w:lang w:val="en-US"/>
+        </w:rPr>
+        <w:t xml:space="preserve"> mà Backend có thể xử lý dễ dàng. Việc translation này bao gồm:</w:t>
+      </w:r>
+    </w:p>
+    <w:p>
+      <w:pPr>
+        <w:numPr>
+          <w:ilvl w:val="0"/>
+          <w:numId w:val="14"/>
+        </w:numPr>
+        <w:rPr>
+          <w:lang w:val="en-US"/>
+        </w:rPr>
+      </w:pPr>
+      <w:r>
+        <w:rPr>
+          <w:bCs/>
+          <w:lang w:val="en-US"/>
+        </w:rPr>
+        <w:t>Tiếp nhận dữ liệu MQTT</w:t>
+      </w:r>
+      <w:r>
+        <w:rPr>
+          <w:lang w:val="en-US"/>
+        </w:rPr>
+        <w:t xml:space="preserve"> từ cảm biến nhiệt độ/khói;</w:t>
+      </w:r>
+    </w:p>
+    <w:p>
+      <w:pPr>
+        <w:numPr>
+          <w:ilvl w:val="0"/>
+          <w:numId w:val="14"/>
+        </w:numPr>
+        <w:rPr>
+          <w:lang w:val="en-US"/>
+        </w:rPr>
+      </w:pPr>
+      <w:r>
+        <w:rPr>
+          <w:bCs/>
+          <w:lang w:val="en-US"/>
+        </w:rPr>
+        <w:t>Phân tích và xác thực payload</w:t>
+      </w:r>
+      <w:r>
+        <w:rPr>
+          <w:lang w:val="en-US"/>
+        </w:rPr>
+        <w:t xml:space="preserve"> dựa trên format gốc của thiết bị;</w:t>
+      </w:r>
+    </w:p>
+    <w:p>
+      <w:pPr>
+        <w:numPr>
+          <w:ilvl w:val="0"/>
+          <w:numId w:val="14"/>
+        </w:numPr>
+        <w:rPr>
+          <w:lang w:val="en-US"/>
+        </w:rPr>
+      </w:pPr>
+      <w:r>
+        <w:rPr>
+          <w:bCs/>
+          <w:lang w:val="en-US"/>
+        </w:rPr>
+        <w:t>Ánh xạ (mapping) dữ liệu</w:t>
+      </w:r>
+      <w:r>
+        <w:rPr>
+          <w:lang w:val="en-US"/>
+        </w:rPr>
+        <w:t xml:space="preserve"> sang cấu trúc JSON thống nhất cho toàn hệ thống;</w:t>
+      </w:r>
+    </w:p>
+    <w:p>
+      <w:pPr>
+        <w:numPr>
+          <w:ilvl w:val="0"/>
+          <w:numId w:val="14"/>
+        </w:numPr>
+        <w:rPr>
+          <w:lang w:val="en-US"/>
+        </w:rPr>
+      </w:pPr>
+      <w:r>
+        <w:rPr>
+          <w:bCs/>
+          <w:lang w:val="en-US"/>
+        </w:rPr>
+        <w:t>Suy luận trạng thái</w:t>
+      </w:r>
+      <w:r>
+        <w:rPr>
+          <w:lang w:val="en-US"/>
+        </w:rPr>
+        <w:t xml:space="preserve"> (NORMAL, WARNING, </w:t>
+      </w:r>
+      <w:r>
+        <w:rPr>
+          <w:lang w:val="en-US"/>
+        </w:rPr>
+        <w:t>DANGER</w:t>
+      </w:r>
+      <w:r>
+        <w:rPr>
+          <w:lang w:val="en-US"/>
+        </w:rPr>
+        <w:t>) dựa trên các tiêu chuẩn kỹ thuật;</w:t>
+      </w:r>
+    </w:p>
+    <w:p>
+      <w:pPr>
+        <w:numPr>
+          <w:ilvl w:val="0"/>
+          <w:numId w:val="14"/>
+        </w:numPr>
+        <w:rPr>
+          <w:lang w:val="en-US"/>
+        </w:rPr>
+      </w:pPr>
+      <w:r>
+        <w:rPr>
+          <w:bCs/>
+          <w:lang w:val="en-US"/>
+        </w:rPr>
+        <w:t>Chuyển đổi giao thức</w:t>
+      </w:r>
+      <w:r>
+        <w:rPr>
+          <w:lang w:val="en-US"/>
+        </w:rPr>
+        <w:t xml:space="preserve"> từ MQTT sang REST thông qua API:</w:t>
+      </w:r>
+    </w:p>
+    <w:p>
+      <w:pPr>
+        <w:ind w:firstLine="360"/>
+        <w:rPr>
+          <w:lang w:val="en-US"/>
+        </w:rPr>
+      </w:pPr>
+      <w:r>
+        <w:t xml:space="preserve">Chính nhờ lớp Translation Protocol này, phần Backend bên trong có thể hoạt động như một microservice thuần túy REST, </w:t>
+      </w:r>
+      <w:r>
+        <w:rPr>
+          <w:bCs/>
+        </w:rPr>
+        <w:t>không bị phụ thuộc vào MQTT</w:t>
+      </w:r>
+      <w:r>
+        <w:t xml:space="preserve"> hoặc cách thức đóng gói dữ liệu của thiết bị. Điều này hoàn toàn phù hợp với nguyên tắc “tách biệt mối quan tâm” (Separation of Concerns) trong thiết kế hệ thống phân tán.</w:t>
+      </w:r>
+    </w:p>
+    <w:p>
+      <w:pPr>
+        <w:pStyle w:val="Heading2"/>
+        <w:rPr>
+          <w:lang w:val="en-US"/>
+        </w:rPr>
+      </w:pPr>
+      <w:bookmarkStart w:id="43" w:name="_Toc215468179"/>
+      <w:r>
+        <w:rPr>
+          <w:lang w:val="en-US"/>
+        </w:rPr>
+        <w:t>Kết luận chung</w:t>
+      </w:r>
+      <w:bookmarkEnd w:id="43"/>
+    </w:p>
+    <w:p>
+      <w:pPr>
+        <w:ind w:firstLine="360"/>
+        <w:rPr>
+          <w:lang w:val="en-US"/>
+        </w:rPr>
+      </w:pPr>
+      <w:r>
+        <w:rPr>
+          <w:lang w:val="en-US"/>
+        </w:rPr>
+        <w:t>Từ góc nhìn tổng thể, đề tài đã minh họa thành công ứng dụng của kiến trúc microservices kết hợp API Pattern trong một hệ thống IoT thực tế. Cụ thể:</w:t>
+      </w:r>
+    </w:p>
+    <w:p>
+      <w:pPr>
+        <w:numPr>
+          <w:ilvl w:val="0"/>
+          <w:numId w:val="15"/>
+        </w:numPr>
+        <w:rPr>
+          <w:lang w:val="en-US"/>
+        </w:rPr>
+      </w:pPr>
+      <w:r>
+        <w:rPr>
+          <w:bCs/>
+          <w:lang w:val="en-US"/>
+        </w:rPr>
+        <w:t>API Gateway</w:t>
+      </w:r>
+      <w:r>
+        <w:rPr>
+          <w:lang w:val="en-US"/>
+        </w:rPr>
+        <w:t xml:space="preserve"> và các mô hình như </w:t>
+      </w:r>
+      <w:r>
+        <w:rPr>
+          <w:bCs/>
+          <w:lang w:val="en-US"/>
+        </w:rPr>
+        <w:t>BFF</w:t>
+      </w:r>
+      <w:r>
+        <w:rPr>
+          <w:lang w:val="en-US"/>
+        </w:rPr>
+        <w:t xml:space="preserve"> cho thấy khả năng tối ưu hóa kiến trúc hướng client.</w:t>
+      </w:r>
+    </w:p>
+    <w:p>
+      <w:pPr>
+        <w:numPr>
+          <w:ilvl w:val="0"/>
+          <w:numId w:val="15"/>
+        </w:numPr>
+        <w:rPr>
+          <w:lang w:val="en-US"/>
+        </w:rPr>
+      </w:pPr>
+      <w:r>
+        <w:rPr>
+          <w:bCs/>
+          <w:lang w:val="en-US"/>
+        </w:rPr>
+        <w:t>Spring Cloud Gateway</w:t>
+      </w:r>
+      <w:r>
+        <w:rPr>
+          <w:lang w:val="en-US"/>
+        </w:rPr>
+        <w:t xml:space="preserve"> đại diện cho xu hướng hiện đại trong việc triển khai gateway theo mô hình phản ứng (reactive).</w:t>
+      </w:r>
+    </w:p>
+    <w:p>
+      <w:pPr>
+        <w:numPr>
+          <w:ilvl w:val="0"/>
+          <w:numId w:val="15"/>
+        </w:numPr>
+        <w:rPr>
+          <w:lang w:val="en-US"/>
+        </w:rPr>
+      </w:pPr>
+      <w:r>
+        <w:rPr>
+          <w:bCs/>
+          <w:lang w:val="en-US"/>
+        </w:rPr>
+        <w:t>Translation Protocol</w:t>
+      </w:r>
+      <w:r>
+        <w:rPr>
+          <w:lang w:val="en-US"/>
+        </w:rPr>
+        <w:t xml:space="preserve"> trong Use Case minh họa một cách rõ ràng về cách hệ thống cần chuyển đổi dữ liệu và giao thức để kết nối IoT với thế giới REST API.</w:t>
+      </w:r>
+    </w:p>
+    <w:p>
+      <w:pPr>
+        <w:ind w:firstLine="360"/>
+        <w:rPr>
+          <w:lang w:val="en-US"/>
+        </w:rPr>
+      </w:pPr>
+      <w:r>
+        <w:rPr>
+          <w:lang w:val="en-US"/>
+        </w:rPr>
+        <w:t xml:space="preserve">Sự kết hợp giữa MQTT, Translation Protocol và REST Backend cho thấy tính đúng đắn của kiến trúc, đồng thời khẳng định rằng các API Pattern không chỉ mang tính lý thuyết mà hoàn toàn có thể ứng dụng trực tiếp vào các hệ thống thực tiễn. Đây cũng là minh chứng rõ ràng cho triết lý quan trọng trong thiết kế hệ thống hiện đại: </w:t>
+      </w:r>
+      <w:r>
+        <w:rPr>
+          <w:bCs/>
+          <w:lang w:val="en-US"/>
+        </w:rPr>
+        <w:t>API không chỉ là giao diện truy cập dữ liệu, mà còn là lớp chuyển đổi, bảo vệ và tối ưu hóa toàn bộ kiến trúc phía sau.</w:t>
+      </w:r>
     </w:p>
     <w:p>
       <w:pPr>
@@ -7411,7 +8057,7 @@
           <w:lang w:val="en-US"/>
         </w:rPr>
       </w:pPr>
-      <w:bookmarkStart w:id="41" w:name="_Toc215438013"/>
+      <w:bookmarkStart w:id="44" w:name="_Toc215468180"/>
       <w:r>
         <w:rPr>
           <w:lang w:val="en-US"/>
@@ -7419,7 +8065,7 @@
         <w:lastRenderedPageBreak/>
         <w:t>TÀI LIỆU THAM KHẢO</w:t>
       </w:r>
-      <w:bookmarkEnd w:id="41"/>
+      <w:bookmarkEnd w:id="44"/>
     </w:p>
     <w:p>
       <w:pPr>
@@ -8344,6 +8990,119 @@
     </w:lvl>
   </w:abstractNum>
   <w:abstractNum w:abstractNumId="5" w15:restartNumberingAfterBreak="0">
+    <w:nsid w:val="408E4522"/>
+    <w:multiLevelType w:val="multilevel"/>
+    <w:tmpl w:val="B93CC974"/>
+    <w:lvl w:ilvl="0">
+      <w:start w:val="1"/>
+      <w:numFmt w:val="decimal"/>
+      <w:lvlText w:val="%1."/>
+      <w:lvlJc w:val="left"/>
+      <w:pPr>
+        <w:tabs>
+          <w:tab w:val="num" w:pos="720"/>
+        </w:tabs>
+        <w:ind w:left="720" w:hanging="360"/>
+      </w:pPr>
+    </w:lvl>
+    <w:lvl w:ilvl="1" w:tentative="1">
+      <w:start w:val="1"/>
+      <w:numFmt w:val="decimal"/>
+      <w:lvlText w:val="%2."/>
+      <w:lvlJc w:val="left"/>
+      <w:pPr>
+        <w:tabs>
+          <w:tab w:val="num" w:pos="1440"/>
+        </w:tabs>
+        <w:ind w:left="1440" w:hanging="360"/>
+      </w:pPr>
+    </w:lvl>
+    <w:lvl w:ilvl="2" w:tentative="1">
+      <w:start w:val="1"/>
+      <w:numFmt w:val="decimal"/>
+      <w:lvlText w:val="%3."/>
+      <w:lvlJc w:val="left"/>
+      <w:pPr>
+        <w:tabs>
+          <w:tab w:val="num" w:pos="2160"/>
+        </w:tabs>
+        <w:ind w:left="2160" w:hanging="360"/>
+      </w:pPr>
+    </w:lvl>
+    <w:lvl w:ilvl="3" w:tentative="1">
+      <w:start w:val="1"/>
+      <w:numFmt w:val="decimal"/>
+      <w:lvlText w:val="%4."/>
+      <w:lvlJc w:val="left"/>
+      <w:pPr>
+        <w:tabs>
+          <w:tab w:val="num" w:pos="2880"/>
+        </w:tabs>
+        <w:ind w:left="2880" w:hanging="360"/>
+      </w:pPr>
+    </w:lvl>
+    <w:lvl w:ilvl="4" w:tentative="1">
+      <w:start w:val="1"/>
+      <w:numFmt w:val="decimal"/>
+      <w:lvlText w:val="%5."/>
+      <w:lvlJc w:val="left"/>
+      <w:pPr>
+        <w:tabs>
+          <w:tab w:val="num" w:pos="3600"/>
+        </w:tabs>
+        <w:ind w:left="3600" w:hanging="360"/>
+      </w:pPr>
+    </w:lvl>
+    <w:lvl w:ilvl="5" w:tentative="1">
+      <w:start w:val="1"/>
+      <w:numFmt w:val="decimal"/>
+      <w:lvlText w:val="%6."/>
+      <w:lvlJc w:val="left"/>
+      <w:pPr>
+        <w:tabs>
+          <w:tab w:val="num" w:pos="4320"/>
+        </w:tabs>
+        <w:ind w:left="4320" w:hanging="360"/>
+      </w:pPr>
+    </w:lvl>
+    <w:lvl w:ilvl="6" w:tentative="1">
+      <w:start w:val="1"/>
+      <w:numFmt w:val="decimal"/>
+      <w:lvlText w:val="%7."/>
+      <w:lvlJc w:val="left"/>
+      <w:pPr>
+        <w:tabs>
+          <w:tab w:val="num" w:pos="5040"/>
+        </w:tabs>
+        <w:ind w:left="5040" w:hanging="360"/>
+      </w:pPr>
+    </w:lvl>
+    <w:lvl w:ilvl="7" w:tentative="1">
+      <w:start w:val="1"/>
+      <w:numFmt w:val="decimal"/>
+      <w:lvlText w:val="%8."/>
+      <w:lvlJc w:val="left"/>
+      <w:pPr>
+        <w:tabs>
+          <w:tab w:val="num" w:pos="5760"/>
+        </w:tabs>
+        <w:ind w:left="5760" w:hanging="360"/>
+      </w:pPr>
+    </w:lvl>
+    <w:lvl w:ilvl="8" w:tentative="1">
+      <w:start w:val="1"/>
+      <w:numFmt w:val="decimal"/>
+      <w:lvlText w:val="%9."/>
+      <w:lvlJc w:val="left"/>
+      <w:pPr>
+        <w:tabs>
+          <w:tab w:val="num" w:pos="6480"/>
+        </w:tabs>
+        <w:ind w:left="6480" w:hanging="360"/>
+      </w:pPr>
+    </w:lvl>
+  </w:abstractNum>
+  <w:abstractNum w:abstractNumId="6" w15:restartNumberingAfterBreak="0">
     <w:nsid w:val="53A51806"/>
     <w:multiLevelType w:val="multilevel"/>
     <w:tmpl w:val="A394F940"/>
@@ -8492,7 +9251,305 @@
       </w:rPr>
     </w:lvl>
   </w:abstractNum>
-  <w:abstractNum w:abstractNumId="6" w15:restartNumberingAfterBreak="0">
+  <w:abstractNum w:abstractNumId="7" w15:restartNumberingAfterBreak="0">
+    <w:nsid w:val="58770CCA"/>
+    <w:multiLevelType w:val="multilevel"/>
+    <w:tmpl w:val="A5346BD4"/>
+    <w:lvl w:ilvl="0">
+      <w:start w:val="1"/>
+      <w:numFmt w:val="bullet"/>
+      <w:lvlText w:val=""/>
+      <w:lvlJc w:val="left"/>
+      <w:pPr>
+        <w:tabs>
+          <w:tab w:val="num" w:pos="720"/>
+        </w:tabs>
+        <w:ind w:left="720" w:hanging="360"/>
+      </w:pPr>
+      <w:rPr>
+        <w:rFonts w:ascii="Symbol" w:hAnsi="Symbol" w:hint="default"/>
+        <w:sz w:val="20"/>
+      </w:rPr>
+    </w:lvl>
+    <w:lvl w:ilvl="1" w:tentative="1">
+      <w:start w:val="1"/>
+      <w:numFmt w:val="bullet"/>
+      <w:lvlText w:val="o"/>
+      <w:lvlJc w:val="left"/>
+      <w:pPr>
+        <w:tabs>
+          <w:tab w:val="num" w:pos="1440"/>
+        </w:tabs>
+        <w:ind w:left="1440" w:hanging="360"/>
+      </w:pPr>
+      <w:rPr>
+        <w:rFonts w:ascii="Courier New" w:hAnsi="Courier New" w:hint="default"/>
+        <w:sz w:val="20"/>
+      </w:rPr>
+    </w:lvl>
+    <w:lvl w:ilvl="2" w:tentative="1">
+      <w:start w:val="1"/>
+      <w:numFmt w:val="bullet"/>
+      <w:lvlText w:val=""/>
+      <w:lvlJc w:val="left"/>
+      <w:pPr>
+        <w:tabs>
+          <w:tab w:val="num" w:pos="2160"/>
+        </w:tabs>
+        <w:ind w:left="2160" w:hanging="360"/>
+      </w:pPr>
+      <w:rPr>
+        <w:rFonts w:ascii="Wingdings" w:hAnsi="Wingdings" w:hint="default"/>
+        <w:sz w:val="20"/>
+      </w:rPr>
+    </w:lvl>
+    <w:lvl w:ilvl="3" w:tentative="1">
+      <w:start w:val="1"/>
+      <w:numFmt w:val="bullet"/>
+      <w:lvlText w:val=""/>
+      <w:lvlJc w:val="left"/>
+      <w:pPr>
+        <w:tabs>
+          <w:tab w:val="num" w:pos="2880"/>
+        </w:tabs>
+        <w:ind w:left="2880" w:hanging="360"/>
+      </w:pPr>
+      <w:rPr>
+        <w:rFonts w:ascii="Wingdings" w:hAnsi="Wingdings" w:hint="default"/>
+        <w:sz w:val="20"/>
+      </w:rPr>
+    </w:lvl>
+    <w:lvl w:ilvl="4" w:tentative="1">
+      <w:start w:val="1"/>
+      <w:numFmt w:val="bullet"/>
+      <w:lvlText w:val=""/>
+      <w:lvlJc w:val="left"/>
+      <w:pPr>
+        <w:tabs>
+          <w:tab w:val="num" w:pos="3600"/>
+        </w:tabs>
+        <w:ind w:left="3600" w:hanging="360"/>
+      </w:pPr>
+      <w:rPr>
+        <w:rFonts w:ascii="Wingdings" w:hAnsi="Wingdings" w:hint="default"/>
+        <w:sz w:val="20"/>
+      </w:rPr>
+    </w:lvl>
+    <w:lvl w:ilvl="5" w:tentative="1">
+      <w:start w:val="1"/>
+      <w:numFmt w:val="bullet"/>
+      <w:lvlText w:val=""/>
+      <w:lvlJc w:val="left"/>
+      <w:pPr>
+        <w:tabs>
+          <w:tab w:val="num" w:pos="4320"/>
+        </w:tabs>
+        <w:ind w:left="4320" w:hanging="360"/>
+      </w:pPr>
+      <w:rPr>
+        <w:rFonts w:ascii="Wingdings" w:hAnsi="Wingdings" w:hint="default"/>
+        <w:sz w:val="20"/>
+      </w:rPr>
+    </w:lvl>
+    <w:lvl w:ilvl="6" w:tentative="1">
+      <w:start w:val="1"/>
+      <w:numFmt w:val="bullet"/>
+      <w:lvlText w:val=""/>
+      <w:lvlJc w:val="left"/>
+      <w:pPr>
+        <w:tabs>
+          <w:tab w:val="num" w:pos="5040"/>
+        </w:tabs>
+        <w:ind w:left="5040" w:hanging="360"/>
+      </w:pPr>
+      <w:rPr>
+        <w:rFonts w:ascii="Wingdings" w:hAnsi="Wingdings" w:hint="default"/>
+        <w:sz w:val="20"/>
+      </w:rPr>
+    </w:lvl>
+    <w:lvl w:ilvl="7" w:tentative="1">
+      <w:start w:val="1"/>
+      <w:numFmt w:val="bullet"/>
+      <w:lvlText w:val=""/>
+      <w:lvlJc w:val="left"/>
+      <w:pPr>
+        <w:tabs>
+          <w:tab w:val="num" w:pos="5760"/>
+        </w:tabs>
+        <w:ind w:left="5760" w:hanging="360"/>
+      </w:pPr>
+      <w:rPr>
+        <w:rFonts w:ascii="Wingdings" w:hAnsi="Wingdings" w:hint="default"/>
+        <w:sz w:val="20"/>
+      </w:rPr>
+    </w:lvl>
+    <w:lvl w:ilvl="8" w:tentative="1">
+      <w:start w:val="1"/>
+      <w:numFmt w:val="bullet"/>
+      <w:lvlText w:val=""/>
+      <w:lvlJc w:val="left"/>
+      <w:pPr>
+        <w:tabs>
+          <w:tab w:val="num" w:pos="6480"/>
+        </w:tabs>
+        <w:ind w:left="6480" w:hanging="360"/>
+      </w:pPr>
+      <w:rPr>
+        <w:rFonts w:ascii="Wingdings" w:hAnsi="Wingdings" w:hint="default"/>
+        <w:sz w:val="20"/>
+      </w:rPr>
+    </w:lvl>
+  </w:abstractNum>
+  <w:abstractNum w:abstractNumId="8" w15:restartNumberingAfterBreak="0">
+    <w:nsid w:val="59642A8A"/>
+    <w:multiLevelType w:val="multilevel"/>
+    <w:tmpl w:val="58E846F6"/>
+    <w:lvl w:ilvl="0">
+      <w:start w:val="1"/>
+      <w:numFmt w:val="bullet"/>
+      <w:lvlText w:val=""/>
+      <w:lvlJc w:val="left"/>
+      <w:pPr>
+        <w:tabs>
+          <w:tab w:val="num" w:pos="720"/>
+        </w:tabs>
+        <w:ind w:left="720" w:hanging="360"/>
+      </w:pPr>
+      <w:rPr>
+        <w:rFonts w:ascii="Symbol" w:hAnsi="Symbol" w:hint="default"/>
+        <w:sz w:val="20"/>
+      </w:rPr>
+    </w:lvl>
+    <w:lvl w:ilvl="1" w:tentative="1">
+      <w:start w:val="1"/>
+      <w:numFmt w:val="bullet"/>
+      <w:lvlText w:val="o"/>
+      <w:lvlJc w:val="left"/>
+      <w:pPr>
+        <w:tabs>
+          <w:tab w:val="num" w:pos="1440"/>
+        </w:tabs>
+        <w:ind w:left="1440" w:hanging="360"/>
+      </w:pPr>
+      <w:rPr>
+        <w:rFonts w:ascii="Courier New" w:hAnsi="Courier New" w:hint="default"/>
+        <w:sz w:val="20"/>
+      </w:rPr>
+    </w:lvl>
+    <w:lvl w:ilvl="2" w:tentative="1">
+      <w:start w:val="1"/>
+      <w:numFmt w:val="bullet"/>
+      <w:lvlText w:val=""/>
+      <w:lvlJc w:val="left"/>
+      <w:pPr>
+        <w:tabs>
+          <w:tab w:val="num" w:pos="2160"/>
+        </w:tabs>
+        <w:ind w:left="2160" w:hanging="360"/>
+      </w:pPr>
+      <w:rPr>
+        <w:rFonts w:ascii="Wingdings" w:hAnsi="Wingdings" w:hint="default"/>
+        <w:sz w:val="20"/>
+      </w:rPr>
+    </w:lvl>
+    <w:lvl w:ilvl="3" w:tentative="1">
+      <w:start w:val="1"/>
+      <w:numFmt w:val="bullet"/>
+      <w:lvlText w:val=""/>
+      <w:lvlJc w:val="left"/>
+      <w:pPr>
+        <w:tabs>
+          <w:tab w:val="num" w:pos="2880"/>
+        </w:tabs>
+        <w:ind w:left="2880" w:hanging="360"/>
+      </w:pPr>
+      <w:rPr>
+        <w:rFonts w:ascii="Wingdings" w:hAnsi="Wingdings" w:hint="default"/>
+        <w:sz w:val="20"/>
+      </w:rPr>
+    </w:lvl>
+    <w:lvl w:ilvl="4" w:tentative="1">
+      <w:start w:val="1"/>
+      <w:numFmt w:val="bullet"/>
+      <w:lvlText w:val=""/>
+      <w:lvlJc w:val="left"/>
+      <w:pPr>
+        <w:tabs>
+          <w:tab w:val="num" w:pos="3600"/>
+        </w:tabs>
+        <w:ind w:left="3600" w:hanging="360"/>
+      </w:pPr>
+      <w:rPr>
+        <w:rFonts w:ascii="Wingdings" w:hAnsi="Wingdings" w:hint="default"/>
+        <w:sz w:val="20"/>
+      </w:rPr>
+    </w:lvl>
+    <w:lvl w:ilvl="5" w:tentative="1">
+      <w:start w:val="1"/>
+      <w:numFmt w:val="bullet"/>
+      <w:lvlText w:val=""/>
+      <w:lvlJc w:val="left"/>
+      <w:pPr>
+        <w:tabs>
+          <w:tab w:val="num" w:pos="4320"/>
+        </w:tabs>
+        <w:ind w:left="4320" w:hanging="360"/>
+      </w:pPr>
+      <w:rPr>
+        <w:rFonts w:ascii="Wingdings" w:hAnsi="Wingdings" w:hint="default"/>
+        <w:sz w:val="20"/>
+      </w:rPr>
+    </w:lvl>
+    <w:lvl w:ilvl="6" w:tentative="1">
+      <w:start w:val="1"/>
+      <w:numFmt w:val="bullet"/>
+      <w:lvlText w:val=""/>
+      <w:lvlJc w:val="left"/>
+      <w:pPr>
+        <w:tabs>
+          <w:tab w:val="num" w:pos="5040"/>
+        </w:tabs>
+        <w:ind w:left="5040" w:hanging="360"/>
+      </w:pPr>
+      <w:rPr>
+        <w:rFonts w:ascii="Wingdings" w:hAnsi="Wingdings" w:hint="default"/>
+        <w:sz w:val="20"/>
+      </w:rPr>
+    </w:lvl>
+    <w:lvl w:ilvl="7" w:tentative="1">
+      <w:start w:val="1"/>
+      <w:numFmt w:val="bullet"/>
+      <w:lvlText w:val=""/>
+      <w:lvlJc w:val="left"/>
+      <w:pPr>
+        <w:tabs>
+          <w:tab w:val="num" w:pos="5760"/>
+        </w:tabs>
+        <w:ind w:left="5760" w:hanging="360"/>
+      </w:pPr>
+      <w:rPr>
+        <w:rFonts w:ascii="Wingdings" w:hAnsi="Wingdings" w:hint="default"/>
+        <w:sz w:val="20"/>
+      </w:rPr>
+    </w:lvl>
+    <w:lvl w:ilvl="8" w:tentative="1">
+      <w:start w:val="1"/>
+      <w:numFmt w:val="bullet"/>
+      <w:lvlText w:val=""/>
+      <w:lvlJc w:val="left"/>
+      <w:pPr>
+        <w:tabs>
+          <w:tab w:val="num" w:pos="6480"/>
+        </w:tabs>
+        <w:ind w:left="6480" w:hanging="360"/>
+      </w:pPr>
+      <w:rPr>
+        <w:rFonts w:ascii="Wingdings" w:hAnsi="Wingdings" w:hint="default"/>
+        <w:sz w:val="20"/>
+      </w:rPr>
+    </w:lvl>
+  </w:abstractNum>
+  <w:abstractNum w:abstractNumId="9" w15:restartNumberingAfterBreak="0">
     <w:nsid w:val="5A8618D8"/>
     <w:multiLevelType w:val="multilevel"/>
     <w:tmpl w:val="97C00F90"/>
@@ -8619,7 +9676,7 @@
       </w:rPr>
     </w:lvl>
   </w:abstractNum>
-  <w:abstractNum w:abstractNumId="7" w15:restartNumberingAfterBreak="0">
+  <w:abstractNum w:abstractNumId="10" w15:restartNumberingAfterBreak="0">
     <w:nsid w:val="5AFF2924"/>
     <w:multiLevelType w:val="multilevel"/>
     <w:tmpl w:val="FA121FD6"/>
@@ -8768,7 +9825,7 @@
       </w:rPr>
     </w:lvl>
   </w:abstractNum>
-  <w:abstractNum w:abstractNumId="8" w15:restartNumberingAfterBreak="0">
+  <w:abstractNum w:abstractNumId="11" w15:restartNumberingAfterBreak="0">
     <w:nsid w:val="6C7928C8"/>
     <w:multiLevelType w:val="multilevel"/>
     <w:tmpl w:val="997CB544"/>
@@ -8917,7 +9974,7 @@
       </w:rPr>
     </w:lvl>
   </w:abstractNum>
-  <w:abstractNum w:abstractNumId="9" w15:restartNumberingAfterBreak="0">
+  <w:abstractNum w:abstractNumId="12" w15:restartNumberingAfterBreak="0">
     <w:nsid w:val="76E63405"/>
     <w:multiLevelType w:val="hybridMultilevel"/>
     <w:tmpl w:val="AD6C8FE4"/>
@@ -9030,7 +10087,7 @@
       </w:rPr>
     </w:lvl>
   </w:abstractNum>
-  <w:abstractNum w:abstractNumId="10" w15:restartNumberingAfterBreak="0">
+  <w:abstractNum w:abstractNumId="13" w15:restartNumberingAfterBreak="0">
     <w:nsid w:val="78036C60"/>
     <w:multiLevelType w:val="multilevel"/>
     <w:tmpl w:val="6C8A48DC"/>
@@ -9152,10 +10209,10 @@
     </w:lvl>
   </w:abstractNum>
   <w:num w:numId="1" w16cid:durableId="376198672">
-    <w:abstractNumId w:val="10"/>
+    <w:abstractNumId w:val="13"/>
   </w:num>
   <w:num w:numId="2" w16cid:durableId="1381631054">
-    <w:abstractNumId w:val="5"/>
+    <w:abstractNumId w:val="6"/>
   </w:num>
   <w:num w:numId="3" w16cid:durableId="1541165475">
     <w:abstractNumId w:val="4"/>
@@ -9164,7 +10221,7 @@
     <w:abstractNumId w:val="1"/>
   </w:num>
   <w:num w:numId="5" w16cid:durableId="607469237">
-    <w:abstractNumId w:val="9"/>
+    <w:abstractNumId w:val="12"/>
   </w:num>
   <w:num w:numId="6" w16cid:durableId="1351906704">
     <w:abstractNumId w:val="0"/>
@@ -9176,13 +10233,13 @@
     <w:abstractNumId w:val="2"/>
   </w:num>
   <w:num w:numId="9" w16cid:durableId="1805003851">
-    <w:abstractNumId w:val="7"/>
+    <w:abstractNumId w:val="10"/>
   </w:num>
   <w:num w:numId="10" w16cid:durableId="835146809">
-    <w:abstractNumId w:val="8"/>
+    <w:abstractNumId w:val="11"/>
   </w:num>
   <w:num w:numId="11" w16cid:durableId="999650483">
-    <w:abstractNumId w:val="10"/>
+    <w:abstractNumId w:val="13"/>
     <w:lvlOverride w:ilvl="0">
       <w:lvl w:ilvl="0">
         <w:start w:val="1"/>
@@ -9319,7 +10376,16 @@
     </w:lvlOverride>
   </w:num>
   <w:num w:numId="12" w16cid:durableId="381295743">
-    <w:abstractNumId w:val="6"/>
+    <w:abstractNumId w:val="9"/>
+  </w:num>
+  <w:num w:numId="13" w16cid:durableId="1589998130">
+    <w:abstractNumId w:val="8"/>
+  </w:num>
+  <w:num w:numId="14" w16cid:durableId="214590053">
+    <w:abstractNumId w:val="5"/>
+  </w:num>
+  <w:num w:numId="15" w16cid:durableId="389231931">
+    <w:abstractNumId w:val="7"/>
   </w:num>
 </w:numbering>
 </file>

</xml_diff>